<commit_message>
data fix regarding repeating core 321 and added model selection approach.
</commit_message>
<xml_diff>
--- a/document/Results.docx
+++ b/document/Results.docx
@@ -3,9 +3,17 @@
 <w:document xmlns:wpc="http://schemas.microsoft.com/office/word/2010/wordprocessingCanvas" xmlns:cx="http://schemas.microsoft.com/office/drawing/2014/chartex" xmlns:cx1="http://schemas.microsoft.com/office/drawing/2015/9/8/chartex" xmlns:cx2="http://schemas.microsoft.com/office/drawing/2015/10/21/chartex" xmlns:cx3="http://schemas.microsoft.com/office/drawing/2016/5/9/chartex" xmlns:cx4="http://schemas.microsoft.com/office/drawing/2016/5/10/chartex" xmlns:cx5="http://schemas.microsoft.com/office/drawing/2016/5/11/chartex" xmlns:cx6="http://schemas.microsoft.com/office/drawing/2016/5/12/chartex" xmlns:cx7="http://schemas.microsoft.com/office/drawing/2016/5/13/chartex" xmlns:cx8="http://schemas.microsoft.com/office/drawing/2016/5/14/chartex" xmlns:mc="http://schemas.openxmlformats.org/markup-compatibility/2006" xmlns:aink="http://schemas.microsoft.com/office/drawing/2016/ink" xmlns:am3d="http://schemas.microsoft.com/office/drawing/2017/model3d" xmlns:o="urn:schemas-microsoft-com:office:office" xmlns:oel="http://schemas.microsoft.com/office/2019/extlst" xmlns:r="http://schemas.openxmlformats.org/officeDocument/2006/relationships" xmlns:m="http://schemas.openxmlformats.org/officeDocument/2006/math" xmlns:v="urn:schemas-microsoft-com:vml" xmlns:wp14="http://schemas.microsoft.com/office/word/2010/wordprocessingDrawing" xmlns:wp="http://schemas.openxmlformats.org/drawingml/2006/wordprocessingDrawing" xmlns:w10="urn:schemas-microsoft-com:office:word" xmlns:w="http://schemas.openxmlformats.org/wordprocessingml/2006/main" xmlns:w14="http://schemas.microsoft.com/office/word/2010/wordml" xmlns:w15="http://schemas.microsoft.com/office/word/2012/wordml" xmlns:w16cex="http://schemas.microsoft.com/office/word/2018/wordml/cex" xmlns:w16cid="http://schemas.microsoft.com/office/word/2016/wordml/cid" xmlns:w16="http://schemas.microsoft.com/office/word/2018/wordml" xmlns:w16du="http://schemas.microsoft.com/office/word/2023/wordml/word16du" xmlns:w16sdtdh="http://schemas.microsoft.com/office/word/2020/wordml/sdtdatahash" xmlns:w16sdtfl="http://schemas.microsoft.com/office/word/2024/wordml/sdtformatlock" xmlns:w16se="http://schemas.microsoft.com/office/word/2015/wordml/symex" xmlns:wpg="http://schemas.microsoft.com/office/word/2010/wordprocessingGroup" xmlns:wpi="http://schemas.microsoft.com/office/word/2010/wordprocessingInk" xmlns:wne="http://schemas.microsoft.com/office/word/2006/wordml" xmlns:wps="http://schemas.microsoft.com/office/word/2010/wordprocessingShape" mc:Ignorable="w14 w15 w16se w16cid w16 w16cex w16sdtdh w16sdtfl w16du wp14">
   <w:body>
     <w:p>
+      <w:pPr>
+        <w:rPr>
+          <w:sz w:val="40"/>
+          <w:szCs w:val="40"/>
+        </w:rPr>
+      </w:pPr>
       <w:r>
         <w:rPr>
           <w:rFonts w:hint="eastAsia"/>
+          <w:sz w:val="40"/>
+          <w:szCs w:val="40"/>
         </w:rPr>
         <w:t>Approach 1:</w:t>
       </w:r>
@@ -475,15 +483,7 @@
       </w:r>
       <w:proofErr w:type="spellEnd"/>
       <w:r>
-        <w:t xml:space="preserve"> </w:t>
-      </w:r>
-      <w:proofErr w:type="spellStart"/>
-      <w:r>
-        <w:t>Grp_S</w:t>
-      </w:r>
-      <w:proofErr w:type="spellEnd"/>
-      <w:r>
-        <w:t>_ MRT_P_</w:t>
+        <w:t xml:space="preserve"> Grp_S_ MRT_P_</w:t>
       </w:r>
     </w:p>
     <w:p>
@@ -1065,15 +1065,7 @@
       </w:r>
       <w:proofErr w:type="spellEnd"/>
       <w:r>
-        <w:t xml:space="preserve"> </w:t>
-      </w:r>
-      <w:proofErr w:type="spellStart"/>
-      <w:r>
-        <w:t>Grp_S</w:t>
-      </w:r>
-      <w:proofErr w:type="spellEnd"/>
-      <w:r>
-        <w:t>_ MRT_P_</w:t>
+        <w:t xml:space="preserve"> Grp_S_ MRT_P_</w:t>
       </w:r>
     </w:p>
     <w:p>
@@ -1186,11 +1178,510 @@
     <w:p/>
     <w:p>
       <w:pPr>
+        <w:rPr>
+          <w:b/>
+          <w:bCs/>
+        </w:rPr>
+      </w:pPr>
+      <w:r>
         <w:rPr>
           <w:rFonts w:hint="eastAsia"/>
           <w:b/>
           <w:bCs/>
         </w:rPr>
+        <w:t>Economy</w:t>
+      </w:r>
+    </w:p>
+    <w:p>
+      <w:r>
+        <w:t xml:space="preserve">Linear mixed model </w:t>
+      </w:r>
+      <w:proofErr w:type="gramStart"/>
+      <w:r>
+        <w:t>fit</w:t>
+      </w:r>
+      <w:proofErr w:type="gramEnd"/>
+      <w:r>
+        <w:t xml:space="preserve"> by REML. t-tests use Satterthwaite's method ['</w:t>
+      </w:r>
+      <w:proofErr w:type="spellStart"/>
+      <w:r>
+        <w:t>lmerModLmerTest</w:t>
+      </w:r>
+      <w:proofErr w:type="spellEnd"/>
+      <w:r>
+        <w:t>']</w:t>
+      </w:r>
+    </w:p>
+    <w:p>
+      <w:r>
+        <w:t xml:space="preserve">Formula: Economy ~ Day + Condition + Gender + </w:t>
+      </w:r>
+      <w:proofErr w:type="spellStart"/>
+      <w:r>
+        <w:t>Grip_Strength_kg</w:t>
+      </w:r>
+      <w:proofErr w:type="spellEnd"/>
+      <w:r>
+        <w:t xml:space="preserve"> + </w:t>
+      </w:r>
+      <w:proofErr w:type="spellStart"/>
+      <w:r>
+        <w:t>MRT_Percent_Correct</w:t>
+      </w:r>
+      <w:proofErr w:type="spellEnd"/>
+      <w:r>
+        <w:t xml:space="preserve"> +  </w:t>
+      </w:r>
+    </w:p>
+    <w:p>
+      <w:r>
+        <w:t xml:space="preserve">    </w:t>
+      </w:r>
+      <w:proofErr w:type="spellStart"/>
+      <w:r>
+        <w:t>Fitts_movement_time_avg_ms</w:t>
+      </w:r>
+      <w:proofErr w:type="spellEnd"/>
+      <w:r>
+        <w:t xml:space="preserve"> + (1 | </w:t>
+      </w:r>
+      <w:proofErr w:type="spellStart"/>
+      <w:r>
+        <w:t>Participant_Number</w:t>
+      </w:r>
+      <w:proofErr w:type="spellEnd"/>
+      <w:r>
+        <w:t>)</w:t>
+      </w:r>
+    </w:p>
+    <w:p>
+      <w:r>
+        <w:t xml:space="preserve">   Data: </w:t>
+      </w:r>
+      <w:proofErr w:type="spellStart"/>
+      <w:r>
+        <w:t>df_no_NA</w:t>
+      </w:r>
+      <w:proofErr w:type="spellEnd"/>
+    </w:p>
+    <w:p/>
+    <w:p>
+      <w:r>
+        <w:t>REML criterion at convergence: 1517.6</w:t>
+      </w:r>
+    </w:p>
+    <w:p/>
+    <w:p>
+      <w:r>
+        <w:t xml:space="preserve">Scaled residuals: </w:t>
+      </w:r>
+    </w:p>
+    <w:p>
+      <w:r>
+        <w:t xml:space="preserve">    Min      1</w:t>
+      </w:r>
+      <w:proofErr w:type="gramStart"/>
+      <w:r>
+        <w:t>Q  Median</w:t>
+      </w:r>
+      <w:proofErr w:type="gramEnd"/>
+      <w:r>
+        <w:t xml:space="preserve">      3Q     Max </w:t>
+      </w:r>
+    </w:p>
+    <w:p>
+      <w:r>
+        <w:t>-2.6003 -0.</w:t>
+      </w:r>
+      <w:proofErr w:type="gramStart"/>
+      <w:r>
+        <w:t>6072  0.0164</w:t>
+      </w:r>
+      <w:proofErr w:type="gramEnd"/>
+      <w:r>
+        <w:t xml:space="preserve">  0.5704  3.7167 </w:t>
+      </w:r>
+    </w:p>
+    <w:p/>
+    <w:p>
+      <w:r>
+        <w:t>Random effects:</w:t>
+      </w:r>
+    </w:p>
+    <w:p>
+      <w:r>
+        <w:t xml:space="preserve"> Groups             Name        Variance </w:t>
+      </w:r>
+      <w:proofErr w:type="spellStart"/>
+      <w:r>
+        <w:t>Std.Dev</w:t>
+      </w:r>
+      <w:proofErr w:type="spellEnd"/>
+      <w:r>
+        <w:t>.</w:t>
+      </w:r>
+    </w:p>
+    <w:p>
+      <w:r>
+        <w:t xml:space="preserve"> </w:t>
+      </w:r>
+      <w:proofErr w:type="spellStart"/>
+      <w:r>
+        <w:t>Participant_Number</w:t>
+      </w:r>
+      <w:proofErr w:type="spellEnd"/>
+      <w:r>
+        <w:t xml:space="preserve"> (Intercept) 0.1562   0.3953  </w:t>
+      </w:r>
+    </w:p>
+    <w:p>
+      <w:r>
+        <w:t xml:space="preserve"> Residual                       0.6222   0.7888  </w:t>
+      </w:r>
+    </w:p>
+    <w:p>
+      <w:r>
+        <w:t xml:space="preserve">Number of </w:t>
+      </w:r>
+      <w:proofErr w:type="spellStart"/>
+      <w:r>
+        <w:t>obs</w:t>
+      </w:r>
+      <w:proofErr w:type="spellEnd"/>
+      <w:r>
+        <w:t>: 599, groups</w:t>
+      </w:r>
+      <w:proofErr w:type="gramStart"/>
+      <w:r>
+        <w:t xml:space="preserve">:  </w:t>
+      </w:r>
+      <w:proofErr w:type="spellStart"/>
+      <w:r>
+        <w:t>Participant</w:t>
+      </w:r>
+      <w:proofErr w:type="gramEnd"/>
+      <w:r>
+        <w:t>_Number</w:t>
+      </w:r>
+      <w:proofErr w:type="spellEnd"/>
+      <w:r>
+        <w:t>, 45</w:t>
+      </w:r>
+    </w:p>
+    <w:p/>
+    <w:p>
+      <w:r>
+        <w:t>Fixed effects:</w:t>
+      </w:r>
+    </w:p>
+    <w:p>
+      <w:r>
+        <w:t xml:space="preserve">                             Estimate Std. Error         </w:t>
+      </w:r>
+      <w:proofErr w:type="spellStart"/>
+      <w:r>
+        <w:t>df</w:t>
+      </w:r>
+      <w:proofErr w:type="spellEnd"/>
+      <w:r>
+        <w:t xml:space="preserve"> t value </w:t>
+      </w:r>
+      <w:proofErr w:type="spellStart"/>
+      <w:r>
+        <w:t>Pr</w:t>
+      </w:r>
+      <w:proofErr w:type="spellEnd"/>
+      <w:r>
+        <w:t xml:space="preserve">(&gt;|t|)    </w:t>
+      </w:r>
+    </w:p>
+    <w:p>
+      <w:r>
+        <w:t>(</w:t>
+      </w:r>
+      <w:proofErr w:type="gramStart"/>
+      <w:r>
+        <w:t xml:space="preserve">Intercept)   </w:t>
+      </w:r>
+      <w:proofErr w:type="gramEnd"/>
+      <w:r>
+        <w:t xml:space="preserve">             -6.609e-01  6.262e-01  4.032e+01  -1.055 0.297491    </w:t>
+      </w:r>
+    </w:p>
+    <w:p>
+      <w:pPr>
+        <w:rPr>
+          <w:highlight w:val="yellow"/>
+        </w:rPr>
+      </w:pPr>
+      <w:r>
+        <w:rPr>
+          <w:highlight w:val="yellow"/>
+        </w:rPr>
+        <w:t>Day                        -6.914e-</w:t>
+      </w:r>
+      <w:proofErr w:type="gramStart"/>
+      <w:r>
+        <w:rPr>
+          <w:highlight w:val="yellow"/>
+        </w:rPr>
+        <w:t>02  2.318e</w:t>
+      </w:r>
+      <w:proofErr w:type="gramEnd"/>
+      <w:r>
+        <w:rPr>
+          <w:highlight w:val="yellow"/>
+        </w:rPr>
+        <w:t xml:space="preserve">-02  5.554e+02  -2.982 0.002987 ** </w:t>
+      </w:r>
+    </w:p>
+    <w:p>
+      <w:proofErr w:type="spellStart"/>
+      <w:r>
+        <w:rPr>
+          <w:highlight w:val="yellow"/>
+        </w:rPr>
+        <w:t>ConditionChild</w:t>
+      </w:r>
+      <w:proofErr w:type="spellEnd"/>
+      <w:r>
+        <w:rPr>
+          <w:highlight w:val="yellow"/>
+        </w:rPr>
+        <w:t xml:space="preserve">              1.086e+</w:t>
+      </w:r>
+      <w:proofErr w:type="gramStart"/>
+      <w:r>
+        <w:rPr>
+          <w:highlight w:val="yellow"/>
+        </w:rPr>
+        <w:t>00  2.626e</w:t>
+      </w:r>
+      <w:proofErr w:type="gramEnd"/>
+      <w:r>
+        <w:rPr>
+          <w:highlight w:val="yellow"/>
+        </w:rPr>
+        <w:t>-01  3.985e+01   4.135 0.000178 ***</w:t>
+      </w:r>
+    </w:p>
+    <w:p>
+      <w:proofErr w:type="spellStart"/>
+      <w:r>
+        <w:t>GenderMale</w:t>
+      </w:r>
+      <w:proofErr w:type="spellEnd"/>
+      <w:r>
+        <w:t xml:space="preserve">                 -2.480e-</w:t>
+      </w:r>
+      <w:proofErr w:type="gramStart"/>
+      <w:r>
+        <w:t>01  1.715e</w:t>
+      </w:r>
+      <w:proofErr w:type="gramEnd"/>
+      <w:r>
+        <w:t xml:space="preserve">-01  3.845e+01  -1.446 0.156313    </w:t>
+      </w:r>
+    </w:p>
+    <w:p>
+      <w:proofErr w:type="spellStart"/>
+      <w:r>
+        <w:t>GenderNB</w:t>
+      </w:r>
+      <w:proofErr w:type="spellEnd"/>
+      <w:r>
+        <w:t xml:space="preserve">                   -5.014e-</w:t>
+      </w:r>
+      <w:proofErr w:type="gramStart"/>
+      <w:r>
+        <w:t>02  4.637e</w:t>
+      </w:r>
+      <w:proofErr w:type="gramEnd"/>
+      <w:r>
+        <w:t xml:space="preserve">-01  3.833e+01  -0.108 0.914457    </w:t>
+      </w:r>
+    </w:p>
+    <w:p>
+      <w:proofErr w:type="spellStart"/>
+      <w:r>
+        <w:t>Grip_Strength_kg</w:t>
+      </w:r>
+      <w:proofErr w:type="spellEnd"/>
+      <w:r>
+        <w:t xml:space="preserve">            1.074e-02  1.000e-02  3.722e+01   1.074 0.289616    </w:t>
+      </w:r>
+    </w:p>
+    <w:p>
+      <w:proofErr w:type="spellStart"/>
+      <w:r>
+        <w:t>MRT_Percent_Correct</w:t>
+      </w:r>
+      <w:proofErr w:type="spellEnd"/>
+      <w:r>
+        <w:t xml:space="preserve">         8.804e-04  5.000e-03  3.939e+01   0.176 0.861125    </w:t>
+      </w:r>
+    </w:p>
+    <w:p>
+      <w:proofErr w:type="spellStart"/>
+      <w:r>
+        <w:t>Fitts_movement_time_avg_ms</w:t>
+      </w:r>
+      <w:proofErr w:type="spellEnd"/>
+      <w:r>
+        <w:t xml:space="preserve">  2.563e-04  2.444e-04  4.104e+01   1.048 0.300550    </w:t>
+      </w:r>
+    </w:p>
+    <w:p>
+      <w:r>
+        <w:t>---</w:t>
+      </w:r>
+    </w:p>
+    <w:p>
+      <w:proofErr w:type="spellStart"/>
+      <w:r>
+        <w:t>Signif</w:t>
+      </w:r>
+      <w:proofErr w:type="spellEnd"/>
+      <w:r>
+        <w:t>. codes:  0 ‘***’ 0.001 ‘**’ 0.01 ‘*’ 0.05 ‘.’ 0.1 ‘ ’ 1</w:t>
+      </w:r>
+    </w:p>
+    <w:p/>
+    <w:p>
+      <w:r>
+        <w:t>Correlation of Fixed Effects:</w:t>
+      </w:r>
+    </w:p>
+    <w:p>
+      <w:r>
+        <w:t xml:space="preserve">            (</w:t>
+      </w:r>
+      <w:proofErr w:type="spellStart"/>
+      <w:r>
+        <w:t>Intr</w:t>
+      </w:r>
+      <w:proofErr w:type="spellEnd"/>
+      <w:r>
+        <w:t xml:space="preserve">) Day    </w:t>
+      </w:r>
+      <w:proofErr w:type="spellStart"/>
+      <w:r>
+        <w:t>CndtnC</w:t>
+      </w:r>
+      <w:proofErr w:type="spellEnd"/>
+      <w:r>
+        <w:t xml:space="preserve"> </w:t>
+      </w:r>
+      <w:proofErr w:type="spellStart"/>
+      <w:r>
+        <w:t>GndrMl</w:t>
+      </w:r>
+      <w:proofErr w:type="spellEnd"/>
+      <w:r>
+        <w:t xml:space="preserve"> </w:t>
+      </w:r>
+      <w:proofErr w:type="spellStart"/>
+      <w:r>
+        <w:t>GndrNB</w:t>
+      </w:r>
+      <w:proofErr w:type="spellEnd"/>
+      <w:r>
+        <w:t xml:space="preserve"> Grp_S_ MRT_P_</w:t>
+      </w:r>
+    </w:p>
+    <w:p>
+      <w:r>
+        <w:t xml:space="preserve">Day         -0.110                                          </w:t>
+      </w:r>
+    </w:p>
+    <w:p>
+      <w:proofErr w:type="spellStart"/>
+      <w:r>
+        <w:t>ConditnChld</w:t>
+      </w:r>
+      <w:proofErr w:type="spellEnd"/>
+      <w:r>
+        <w:t xml:space="preserve"> -0.531 -0.003                                   </w:t>
+      </w:r>
+    </w:p>
+    <w:p>
+      <w:proofErr w:type="spellStart"/>
+      <w:r>
+        <w:t>GenderMale</w:t>
+      </w:r>
+      <w:proofErr w:type="spellEnd"/>
+      <w:r>
+        <w:t xml:space="preserve">   0.193  0.009 -0.429                            </w:t>
+      </w:r>
+    </w:p>
+    <w:p>
+      <w:proofErr w:type="spellStart"/>
+      <w:r>
+        <w:t>GenderNB</w:t>
+      </w:r>
+      <w:proofErr w:type="spellEnd"/>
+      <w:r>
+        <w:t xml:space="preserve">     0.038 -0.008 -0.037  0.115                     </w:t>
+      </w:r>
+    </w:p>
+    <w:p>
+      <w:proofErr w:type="spellStart"/>
+      <w:r>
+        <w:t>Grp_Strngt</w:t>
+      </w:r>
+      <w:proofErr w:type="spellEnd"/>
+      <w:r>
+        <w:t xml:space="preserve">_ -0.429 -0.006  0.461 -0.488 -0.069              </w:t>
+      </w:r>
+    </w:p>
+    <w:p>
+      <w:proofErr w:type="spellStart"/>
+      <w:r>
+        <w:t>MRT_Prcnt_C</w:t>
+      </w:r>
+      <w:proofErr w:type="spellEnd"/>
+      <w:r>
+        <w:t xml:space="preserve"> -0.799  0.001  0.480 -0.003 -0.052 -0.073       </w:t>
+      </w:r>
+    </w:p>
+    <w:p>
+      <w:proofErr w:type="spellStart"/>
+      <w:r>
+        <w:t>Ftts_mvm</w:t>
+      </w:r>
+      <w:proofErr w:type="spellEnd"/>
+      <w:r>
+        <w:t>___ -0.661 -0.006 -0.099 -0.145 -0.006  0.193  0.359</w:t>
+      </w:r>
+    </w:p>
+    <w:p/>
+    <w:p/>
+    <w:p/>
+    <w:p>
+      <w:pPr>
+        <w:rPr>
+          <w:sz w:val="40"/>
+          <w:szCs w:val="40"/>
+        </w:rPr>
+      </w:pPr>
+      <w:r>
+        <w:rPr>
+          <w:rFonts w:hint="eastAsia"/>
+          <w:sz w:val="40"/>
+          <w:szCs w:val="40"/>
+        </w:rPr>
+        <w:lastRenderedPageBreak/>
+        <w:t>Approach 2</w:t>
+      </w:r>
+    </w:p>
+    <w:p/>
+    <w:p>
+      <w:pPr>
+        <w:rPr>
+          <w:b/>
+          <w:bCs/>
+        </w:rPr>
       </w:pPr>
       <w:r>
         <w:rPr>
@@ -1198,592 +1689,400 @@
           <w:b/>
           <w:bCs/>
         </w:rPr>
-        <w:t>Economy</w:t>
-      </w:r>
-    </w:p>
-    <w:p>
-      <w:r>
-        <w:t xml:space="preserve">Linear mixed model </w:t>
-      </w:r>
-      <w:proofErr w:type="gramStart"/>
-      <w:r>
-        <w:t>fit</w:t>
-      </w:r>
-      <w:proofErr w:type="gramEnd"/>
-      <w:r>
-        <w:t xml:space="preserve"> by REML. t-tests use Satterthwaite's method ['</w:t>
-      </w:r>
-      <w:proofErr w:type="spellStart"/>
-      <w:r>
-        <w:t>lmerModLmerTest</w:t>
-      </w:r>
-      <w:proofErr w:type="spellEnd"/>
-      <w:r>
-        <w:t>']</w:t>
-      </w:r>
-    </w:p>
-    <w:p>
-      <w:r>
-        <w:t xml:space="preserve">Formula: Economy ~ Day + Condition + Gender + </w:t>
-      </w:r>
-      <w:proofErr w:type="spellStart"/>
-      <w:r>
+        <w:t xml:space="preserve">Quality </w:t>
+      </w:r>
+    </w:p>
+    <w:p>
+      <w:r>
+        <w:t xml:space="preserve">              </w:t>
+      </w:r>
+      <w:proofErr w:type="spellStart"/>
+      <w:r>
+        <w:t>df</w:t>
+      </w:r>
+      <w:proofErr w:type="spellEnd"/>
+      <w:r>
+        <w:t xml:space="preserve">      AIC</w:t>
+      </w:r>
+    </w:p>
+    <w:p>
+      <w:r>
+        <w:t>modelquality2  6 1638.063</w:t>
+      </w:r>
+    </w:p>
+    <w:p>
+      <w:r>
+        <w:t>Fixed effects:</w:t>
+      </w:r>
+    </w:p>
+    <w:p>
+      <w:r>
+        <w:t xml:space="preserve">               Estimate Std. Error       </w:t>
+      </w:r>
+      <w:proofErr w:type="spellStart"/>
+      <w:r>
+        <w:t>df</w:t>
+      </w:r>
+      <w:proofErr w:type="spellEnd"/>
+      <w:r>
+        <w:t xml:space="preserve"> t value </w:t>
+      </w:r>
+      <w:proofErr w:type="spellStart"/>
+      <w:r>
+        <w:t>Pr</w:t>
+      </w:r>
+      <w:proofErr w:type="spellEnd"/>
+      <w:r>
+        <w:t xml:space="preserve">(&gt;|t|)    </w:t>
+      </w:r>
+    </w:p>
+    <w:p>
+      <w:r>
+        <w:t xml:space="preserve">(Intercept)     0.06048    0.08388 41.47167   0.721  0.47494    </w:t>
+      </w:r>
+    </w:p>
+    <w:p>
+      <w:pPr>
+        <w:rPr>
+          <w:highlight w:val="yellow"/>
+        </w:rPr>
+      </w:pPr>
+      <w:proofErr w:type="spellStart"/>
+      <w:r>
+        <w:rPr>
+          <w:highlight w:val="yellow"/>
+        </w:rPr>
+        <w:t>ConditionChild</w:t>
+      </w:r>
+      <w:proofErr w:type="spellEnd"/>
+      <w:r>
+        <w:rPr>
+          <w:highlight w:val="yellow"/>
+        </w:rPr>
+        <w:t xml:space="preserve"> -0.67398    0.13768 44.52049  -4.895 1.33e-05 ***</w:t>
+      </w:r>
+    </w:p>
+    <w:p>
+      <w:proofErr w:type="spellStart"/>
+      <w:r>
+        <w:rPr>
+          <w:highlight w:val="yellow"/>
+        </w:rPr>
+        <w:t>GenderMale</w:t>
+      </w:r>
+      <w:proofErr w:type="spellEnd"/>
+      <w:r>
+        <w:rPr>
+          <w:highlight w:val="yellow"/>
+        </w:rPr>
+        <w:t xml:space="preserve">      0.39784    0.13238 42.77704   3.005  0.00442 **</w:t>
+      </w:r>
+      <w:r>
+        <w:t xml:space="preserve"> </w:t>
+      </w:r>
+    </w:p>
+    <w:p>
+      <w:proofErr w:type="spellStart"/>
+      <w:r>
+        <w:t>GenderNB</w:t>
+      </w:r>
+      <w:proofErr w:type="spellEnd"/>
+      <w:r>
+        <w:t xml:space="preserve">       -0.36788    0.40942 43.15250  -0.899  0.37388   </w:t>
+      </w:r>
+    </w:p>
+    <w:p>
+      <w:r>
+        <w:t>modelquality1  4 1648.391</w:t>
+      </w:r>
+    </w:p>
+    <w:p>
+      <w:r>
+        <w:t>Fixed effects:</w:t>
+      </w:r>
+    </w:p>
+    <w:p>
+      <w:r>
+        <w:t xml:space="preserve">             Estimate Std. Error        </w:t>
+      </w:r>
+      <w:proofErr w:type="spellStart"/>
+      <w:r>
+        <w:t>df</w:t>
+      </w:r>
+      <w:proofErr w:type="spellEnd"/>
+      <w:r>
+        <w:t xml:space="preserve"> t value </w:t>
+      </w:r>
+      <w:proofErr w:type="spellStart"/>
+      <w:r>
+        <w:t>Pr</w:t>
+      </w:r>
+      <w:proofErr w:type="spellEnd"/>
+      <w:r>
+        <w:t xml:space="preserve">(&gt;|t|)   </w:t>
+      </w:r>
+    </w:p>
+    <w:p>
+      <w:r>
+        <w:t xml:space="preserve">(Intercept)   0.22001    0.10908 194.71185   2.017  0.04507 * </w:t>
+      </w:r>
+    </w:p>
+    <w:p>
+      <w:r>
+        <w:rPr>
+          <w:highlight w:val="yellow"/>
+        </w:rPr>
+        <w:t>Day          -0.07609    0.02641 556.25237  -2.881  0.00412 **</w:t>
+      </w:r>
+    </w:p>
+    <w:p>
+      <w:r>
+        <w:t>modelquality3  6 1672.946</w:t>
+      </w:r>
+    </w:p>
+    <w:p>
+      <w:r>
+        <w:t>Fixed effects:</w:t>
+      </w:r>
+    </w:p>
+    <w:p>
+      <w:r>
+        <w:t xml:space="preserve">                             Estimate Std. Error         </w:t>
+      </w:r>
+      <w:proofErr w:type="spellStart"/>
+      <w:r>
+        <w:t>df</w:t>
+      </w:r>
+      <w:proofErr w:type="spellEnd"/>
+      <w:r>
+        <w:t xml:space="preserve"> t value </w:t>
+      </w:r>
+      <w:proofErr w:type="spellStart"/>
+      <w:r>
+        <w:t>Pr</w:t>
+      </w:r>
+      <w:proofErr w:type="spellEnd"/>
+      <w:r>
+        <w:t xml:space="preserve">(&gt;|t|)  </w:t>
+      </w:r>
+    </w:p>
+    <w:p>
+      <w:r>
+        <w:t xml:space="preserve">(Intercept)                -0.2766104  0.5044799 45.4197274  -0.548   0.5862  </w:t>
+      </w:r>
+    </w:p>
+    <w:p>
+      <w:proofErr w:type="spellStart"/>
+      <w:r>
+        <w:rPr>
+          <w:highlight w:val="yellow"/>
+        </w:rPr>
         <w:t>Grip_Strength_kg</w:t>
       </w:r>
       <w:proofErr w:type="spellEnd"/>
       <w:r>
-        <w:t xml:space="preserve"> + </w:t>
-      </w:r>
+        <w:rPr>
+          <w:highlight w:val="yellow"/>
+        </w:rPr>
+        <w:t xml:space="preserve">            0.0185817  0.0078864 41.6090187   2.356   0.0233 *</w:t>
+      </w:r>
+    </w:p>
+    <w:p>
       <w:proofErr w:type="spellStart"/>
       <w:r>
         <w:t>MRT_Percent_Correct</w:t>
       </w:r>
       <w:proofErr w:type="spellEnd"/>
       <w:r>
-        <w:t xml:space="preserve"> +  </w:t>
-      </w:r>
-    </w:p>
-    <w:p>
-      <w:r>
-        <w:t xml:space="preserve">    </w:t>
-      </w:r>
+        <w:t xml:space="preserve">         0.0009243  0.0040498 43.6987269   0.228   0.8205  </w:t>
+      </w:r>
+    </w:p>
+    <w:p>
       <w:proofErr w:type="spellStart"/>
       <w:r>
         <w:t>Fitts_movement_time_avg_ms</w:t>
       </w:r>
       <w:proofErr w:type="spellEnd"/>
       <w:r>
-        <w:t xml:space="preserve"> + (1 | </w:t>
-      </w:r>
-      <w:proofErr w:type="spellStart"/>
-      <w:r>
-        <w:t>Participant_Number</w:t>
-      </w:r>
-      <w:proofErr w:type="spellEnd"/>
-      <w:r>
-        <w:t>)</w:t>
-      </w:r>
-    </w:p>
-    <w:p>
-      <w:r>
-        <w:t xml:space="preserve">   Data: </w:t>
-      </w:r>
-      <w:proofErr w:type="spellStart"/>
-      <w:r>
-        <w:t>df_no_NA</w:t>
-      </w:r>
-      <w:proofErr w:type="spellEnd"/>
-    </w:p>
-    <w:p/>
-    <w:p>
-      <w:r>
-        <w:t>REML criterion at convergence: 1517.6</w:t>
-      </w:r>
-    </w:p>
-    <w:p/>
-    <w:p>
-      <w:r>
-        <w:t xml:space="preserve">Scaled residuals: </w:t>
-      </w:r>
-    </w:p>
-    <w:p>
-      <w:r>
-        <w:t xml:space="preserve">    Min      1</w:t>
-      </w:r>
-      <w:proofErr w:type="gramStart"/>
-      <w:r>
-        <w:t>Q  Median</w:t>
-      </w:r>
-      <w:proofErr w:type="gramEnd"/>
-      <w:r>
-        <w:t xml:space="preserve">      3Q     Max </w:t>
-      </w:r>
-    </w:p>
-    <w:p>
-      <w:r>
-        <w:t>-2.6003 -0.</w:t>
-      </w:r>
-      <w:proofErr w:type="gramStart"/>
-      <w:r>
-        <w:t>6072  0.0164</w:t>
-      </w:r>
-      <w:proofErr w:type="gramEnd"/>
-      <w:r>
-        <w:t xml:space="preserve">  0.5704  3.7167 </w:t>
-      </w:r>
-    </w:p>
-    <w:p/>
-    <w:p>
-      <w:r>
-        <w:t>Random effects:</w:t>
-      </w:r>
-    </w:p>
-    <w:p>
-      <w:r>
-        <w:t xml:space="preserve"> Groups             Name        Variance </w:t>
-      </w:r>
-      <w:proofErr w:type="spellStart"/>
-      <w:r>
-        <w:t>Std.Dev</w:t>
-      </w:r>
-      <w:proofErr w:type="spellEnd"/>
-      <w:r>
-        <w:t>.</w:t>
-      </w:r>
-    </w:p>
-    <w:p>
-      <w:r>
-        <w:t xml:space="preserve"> </w:t>
-      </w:r>
-      <w:proofErr w:type="spellStart"/>
-      <w:r>
-        <w:t>Participant_Number</w:t>
-      </w:r>
-      <w:proofErr w:type="spellEnd"/>
-      <w:r>
-        <w:t xml:space="preserve"> (Intercept) 0.1562   0.3953  </w:t>
-      </w:r>
-    </w:p>
-    <w:p>
-      <w:r>
-        <w:t xml:space="preserve"> Residual                       0.6222   0.7888  </w:t>
-      </w:r>
-    </w:p>
-    <w:p>
-      <w:r>
-        <w:t xml:space="preserve">Number of </w:t>
-      </w:r>
-      <w:proofErr w:type="spellStart"/>
-      <w:r>
-        <w:t>obs</w:t>
-      </w:r>
-      <w:proofErr w:type="spellEnd"/>
-      <w:r>
-        <w:t>: 599, groups</w:t>
-      </w:r>
-      <w:proofErr w:type="gramStart"/>
-      <w:r>
-        <w:t xml:space="preserve">:  </w:t>
-      </w:r>
-      <w:proofErr w:type="spellStart"/>
-      <w:r>
-        <w:t>Participant</w:t>
-      </w:r>
-      <w:proofErr w:type="gramEnd"/>
-      <w:r>
-        <w:t>_Number</w:t>
-      </w:r>
-      <w:proofErr w:type="spellEnd"/>
-      <w:r>
-        <w:t>, 45</w:t>
-      </w:r>
-    </w:p>
-    <w:p/>
-    <w:p>
-      <w:r>
-        <w:t>Fixed effects:</w:t>
-      </w:r>
-    </w:p>
-    <w:p>
-      <w:r>
-        <w:t xml:space="preserve">                             Estimate Std. Error         </w:t>
-      </w:r>
-      <w:proofErr w:type="spellStart"/>
-      <w:r>
-        <w:t>df</w:t>
-      </w:r>
-      <w:proofErr w:type="spellEnd"/>
-      <w:r>
-        <w:t xml:space="preserve"> t value </w:t>
-      </w:r>
-      <w:proofErr w:type="spellStart"/>
-      <w:r>
-        <w:t>Pr</w:t>
-      </w:r>
-      <w:proofErr w:type="spellEnd"/>
-      <w:r>
-        <w:t xml:space="preserve">(&gt;|t|)    </w:t>
-      </w:r>
-    </w:p>
-    <w:p>
-      <w:r>
-        <w:t>(</w:t>
-      </w:r>
-      <w:proofErr w:type="gramStart"/>
-      <w:r>
-        <w:t xml:space="preserve">Intercept)   </w:t>
-      </w:r>
-      <w:proofErr w:type="gramEnd"/>
-      <w:r>
-        <w:t xml:space="preserve">             -6.609e-01  6.262e-01  4.032e+01  -1.055 0.297491    </w:t>
-      </w:r>
-    </w:p>
-    <w:p>
-      <w:pPr>
-        <w:rPr>
-          <w:highlight w:val="yellow"/>
-        </w:rPr>
-      </w:pPr>
-      <w:r>
-        <w:rPr>
-          <w:highlight w:val="yellow"/>
-        </w:rPr>
-        <w:t>Day                        -6.914e-</w:t>
-      </w:r>
-      <w:proofErr w:type="gramStart"/>
-      <w:r>
-        <w:rPr>
-          <w:highlight w:val="yellow"/>
-        </w:rPr>
-        <w:t>02  2.318e</w:t>
-      </w:r>
-      <w:proofErr w:type="gramEnd"/>
-      <w:r>
-        <w:rPr>
-          <w:highlight w:val="yellow"/>
-        </w:rPr>
-        <w:t xml:space="preserve">-02  5.554e+02  -2.982 0.002987 ** </w:t>
-      </w:r>
-    </w:p>
-    <w:p>
-      <w:proofErr w:type="spellStart"/>
-      <w:r>
-        <w:rPr>
-          <w:highlight w:val="yellow"/>
-        </w:rPr>
-        <w:t>ConditionChild</w:t>
-      </w:r>
-      <w:proofErr w:type="spellEnd"/>
-      <w:r>
-        <w:rPr>
-          <w:highlight w:val="yellow"/>
-        </w:rPr>
-        <w:t xml:space="preserve">              1.086e+</w:t>
-      </w:r>
-      <w:proofErr w:type="gramStart"/>
-      <w:r>
-        <w:rPr>
-          <w:highlight w:val="yellow"/>
-        </w:rPr>
-        <w:t>00  2.626e</w:t>
-      </w:r>
-      <w:proofErr w:type="gramEnd"/>
-      <w:r>
-        <w:rPr>
-          <w:highlight w:val="yellow"/>
-        </w:rPr>
-        <w:t>-01  3.985e+01   4.135 0.000178 ***</w:t>
-      </w:r>
-    </w:p>
-    <w:p>
-      <w:proofErr w:type="spellStart"/>
-      <w:r>
-        <w:t>GenderMale</w:t>
-      </w:r>
-      <w:proofErr w:type="spellEnd"/>
-      <w:r>
-        <w:t xml:space="preserve">                 -2.480e-</w:t>
-      </w:r>
-      <w:proofErr w:type="gramStart"/>
-      <w:r>
-        <w:t>01  1.715e</w:t>
-      </w:r>
-      <w:proofErr w:type="gramEnd"/>
-      <w:r>
-        <w:t xml:space="preserve">-01  3.845e+01  -1.446 0.156313    </w:t>
-      </w:r>
-    </w:p>
-    <w:p>
-      <w:proofErr w:type="spellStart"/>
-      <w:r>
-        <w:t>GenderNB</w:t>
-      </w:r>
-      <w:proofErr w:type="spellEnd"/>
-      <w:r>
-        <w:t xml:space="preserve">                   -5.014e-</w:t>
-      </w:r>
-      <w:proofErr w:type="gramStart"/>
-      <w:r>
-        <w:t>02  4.637e</w:t>
-      </w:r>
-      <w:proofErr w:type="gramEnd"/>
-      <w:r>
-        <w:t xml:space="preserve">-01  3.833e+01  -0.108 0.914457    </w:t>
-      </w:r>
-    </w:p>
-    <w:p>
-      <w:proofErr w:type="spellStart"/>
-      <w:r>
-        <w:t>Grip_Strength_kg</w:t>
-      </w:r>
-      <w:proofErr w:type="spellEnd"/>
-      <w:r>
-        <w:t xml:space="preserve">            1.074e-</w:t>
-      </w:r>
-      <w:proofErr w:type="gramStart"/>
-      <w:r>
-        <w:t>02  1.000e</w:t>
-      </w:r>
-      <w:proofErr w:type="gramEnd"/>
-      <w:r>
-        <w:t xml:space="preserve">-02  3.722e+01   1.074 0.289616    </w:t>
-      </w:r>
-    </w:p>
-    <w:p>
-      <w:proofErr w:type="spellStart"/>
-      <w:r>
-        <w:t>MRT_Percent_Correct</w:t>
-      </w:r>
-      <w:proofErr w:type="spellEnd"/>
-      <w:r>
-        <w:t xml:space="preserve">         8.804e-</w:t>
-      </w:r>
-      <w:proofErr w:type="gramStart"/>
-      <w:r>
-        <w:t>04  5.000e</w:t>
-      </w:r>
-      <w:proofErr w:type="gramEnd"/>
-      <w:r>
-        <w:t xml:space="preserve">-03  3.939e+01   0.176 0.861125    </w:t>
-      </w:r>
-    </w:p>
-    <w:p>
-      <w:proofErr w:type="spellStart"/>
-      <w:r>
-        <w:t>Fitts_movement_time_avg_</w:t>
-      </w:r>
-      <w:proofErr w:type="gramStart"/>
-      <w:r>
-        <w:t>ms</w:t>
-      </w:r>
-      <w:proofErr w:type="spellEnd"/>
-      <w:r>
-        <w:t xml:space="preserve">  2.563e</w:t>
-      </w:r>
-      <w:proofErr w:type="gramEnd"/>
-      <w:r>
-        <w:t xml:space="preserve">-04  2.444e-04  4.104e+01   1.048 0.300550    </w:t>
-      </w:r>
-    </w:p>
-    <w:p>
-      <w:r>
-        <w:t>---</w:t>
-      </w:r>
-    </w:p>
-    <w:p>
-      <w:proofErr w:type="spellStart"/>
-      <w:r>
-        <w:t>Signif</w:t>
-      </w:r>
-      <w:proofErr w:type="spellEnd"/>
-      <w:r>
-        <w:t>. codes</w:t>
-      </w:r>
-      <w:proofErr w:type="gramStart"/>
-      <w:r>
-        <w:t>:  0 ‘</w:t>
-      </w:r>
-      <w:proofErr w:type="gramEnd"/>
-      <w:r>
-        <w:t xml:space="preserve">***’ 0.001 ‘**’ 0.01 ‘*’ 0.05 ‘.’ 0.1 </w:t>
-      </w:r>
-      <w:proofErr w:type="gramStart"/>
-      <w:r>
-        <w:t>‘ ’</w:t>
-      </w:r>
-      <w:proofErr w:type="gramEnd"/>
-      <w:r>
-        <w:t xml:space="preserve"> 1</w:t>
-      </w:r>
-    </w:p>
-    <w:p/>
-    <w:p>
-      <w:r>
-        <w:t>Correlation of Fixed Effects:</w:t>
-      </w:r>
-    </w:p>
-    <w:p>
-      <w:r>
-        <w:t xml:space="preserve">            (</w:t>
-      </w:r>
-      <w:proofErr w:type="spellStart"/>
-      <w:r>
-        <w:t>Intr</w:t>
-      </w:r>
-      <w:proofErr w:type="spellEnd"/>
-      <w:r>
-        <w:t xml:space="preserve">) Day    </w:t>
-      </w:r>
-      <w:proofErr w:type="spellStart"/>
-      <w:r>
-        <w:t>CndtnC</w:t>
-      </w:r>
-      <w:proofErr w:type="spellEnd"/>
-      <w:r>
-        <w:t xml:space="preserve"> </w:t>
-      </w:r>
-      <w:proofErr w:type="spellStart"/>
-      <w:r>
-        <w:t>GndrMl</w:t>
-      </w:r>
-      <w:proofErr w:type="spellEnd"/>
-      <w:r>
-        <w:t xml:space="preserve"> </w:t>
-      </w:r>
-      <w:proofErr w:type="spellStart"/>
-      <w:r>
-        <w:t>GndrNB</w:t>
-      </w:r>
-      <w:proofErr w:type="spellEnd"/>
-      <w:r>
-        <w:t xml:space="preserve"> </w:t>
-      </w:r>
-      <w:proofErr w:type="spellStart"/>
-      <w:r>
-        <w:t>Grp_S</w:t>
-      </w:r>
-      <w:proofErr w:type="spellEnd"/>
-      <w:r>
-        <w:t>_ MRT_P_</w:t>
-      </w:r>
-    </w:p>
-    <w:p>
-      <w:r>
-        <w:t xml:space="preserve">Day         -0.110                                          </w:t>
-      </w:r>
-    </w:p>
-    <w:p>
-      <w:proofErr w:type="spellStart"/>
-      <w:r>
-        <w:t>ConditnChld</w:t>
-      </w:r>
-      <w:proofErr w:type="spellEnd"/>
-      <w:r>
-        <w:t xml:space="preserve"> -0.531 -0.003                                   </w:t>
-      </w:r>
-    </w:p>
-    <w:p>
-      <w:proofErr w:type="spellStart"/>
-      <w:r>
-        <w:t>GenderMale</w:t>
-      </w:r>
-      <w:proofErr w:type="spellEnd"/>
-      <w:r>
-        <w:t xml:space="preserve">   </w:t>
-      </w:r>
-      <w:proofErr w:type="gramStart"/>
-      <w:r>
-        <w:t>0.193  0.009</w:t>
-      </w:r>
-      <w:proofErr w:type="gramEnd"/>
-      <w:r>
-        <w:t xml:space="preserve"> -0.429                            </w:t>
-      </w:r>
-    </w:p>
-    <w:p>
-      <w:proofErr w:type="spellStart"/>
-      <w:r>
-        <w:t>GenderNB</w:t>
-      </w:r>
-      <w:proofErr w:type="spellEnd"/>
-      <w:r>
-        <w:t xml:space="preserve">     0.038 -0.008 -0.</w:t>
-      </w:r>
-      <w:proofErr w:type="gramStart"/>
-      <w:r>
-        <w:t>037  0.115</w:t>
-      </w:r>
-      <w:proofErr w:type="gramEnd"/>
-      <w:r>
-        <w:t xml:space="preserve">                     </w:t>
-      </w:r>
-    </w:p>
-    <w:p>
-      <w:proofErr w:type="spellStart"/>
-      <w:r>
-        <w:t>Grp_Strngt</w:t>
-      </w:r>
-      <w:proofErr w:type="spellEnd"/>
-      <w:r>
-        <w:t>_ -0.429 -0.</w:t>
-      </w:r>
-      <w:proofErr w:type="gramStart"/>
-      <w:r>
-        <w:t>006  0.461</w:t>
-      </w:r>
-      <w:proofErr w:type="gramEnd"/>
-      <w:r>
-        <w:t xml:space="preserve"> -0.488 -0.069              </w:t>
-      </w:r>
-    </w:p>
-    <w:p>
-      <w:proofErr w:type="spellStart"/>
-      <w:r>
-        <w:t>MRT_Prcnt_C</w:t>
-      </w:r>
-      <w:proofErr w:type="spellEnd"/>
-      <w:r>
-        <w:t xml:space="preserve"> -0.</w:t>
-      </w:r>
-      <w:proofErr w:type="gramStart"/>
-      <w:r>
-        <w:t>799  0.001</w:t>
-      </w:r>
-      <w:proofErr w:type="gramEnd"/>
-      <w:r>
-        <w:t xml:space="preserve">  0.480 -0.003 -0.052 -0.073       </w:t>
-      </w:r>
-    </w:p>
-    <w:p>
-      <w:proofErr w:type="spellStart"/>
-      <w:r>
-        <w:t>Ftts_mvm</w:t>
-      </w:r>
-      <w:proofErr w:type="spellEnd"/>
-      <w:r>
-        <w:t>___ -0.661 -0.006 -0.099 -0.145 -0.</w:t>
-      </w:r>
-      <w:proofErr w:type="gramStart"/>
-      <w:r>
-        <w:t>006  0.193</w:t>
-      </w:r>
-      <w:proofErr w:type="gramEnd"/>
-      <w:r>
-        <w:t xml:space="preserve">  0.359</w:t>
+        <w:t xml:space="preserve"> -0.0002565  0.0002290 46.9525806  -1.120   0.2683  </w:t>
+      </w:r>
+    </w:p>
+    <w:p>
+      <w:r>
+        <w:t>model2        10 1672.950</w:t>
       </w:r>
     </w:p>
     <w:p/>
     <w:p/>
-    <w:p/>
     <w:p>
       <w:r>
         <w:rPr>
           <w:rFonts w:hint="eastAsia"/>
         </w:rPr>
-        <w:lastRenderedPageBreak/>
-        <w:t>Approach 2</w:t>
-      </w:r>
-    </w:p>
-    <w:p/>
+        <w:t>Quantity</w:t>
+      </w:r>
+    </w:p>
+    <w:p>
+      <w:r>
+        <w:t xml:space="preserve">               </w:t>
+      </w:r>
+      <w:proofErr w:type="spellStart"/>
+      <w:r>
+        <w:t>df</w:t>
+      </w:r>
+      <w:proofErr w:type="spellEnd"/>
+      <w:r>
+        <w:t xml:space="preserve">      AIC</w:t>
+      </w:r>
+    </w:p>
+    <w:p>
+      <w:r>
+        <w:t>modelquantity1  4 1574.155</w:t>
+      </w:r>
+    </w:p>
+    <w:p>
+      <w:r>
+        <w:t>Fixed effects:</w:t>
+      </w:r>
+    </w:p>
+    <w:p>
+      <w:r>
+        <w:t xml:space="preserve">             Estimate Std. Error        </w:t>
+      </w:r>
+      <w:proofErr w:type="spellStart"/>
+      <w:r>
+        <w:t>df</w:t>
+      </w:r>
+      <w:proofErr w:type="spellEnd"/>
+      <w:r>
+        <w:t xml:space="preserve"> t value </w:t>
+      </w:r>
+      <w:proofErr w:type="spellStart"/>
+      <w:r>
+        <w:t>Pr</w:t>
+      </w:r>
+      <w:proofErr w:type="spellEnd"/>
+      <w:r>
+        <w:t xml:space="preserve">(&gt;|t|)   </w:t>
+      </w:r>
+    </w:p>
+    <w:p>
+      <w:r>
+        <w:t xml:space="preserve">(Intercept)   0.22001    0.10908 194.71185   2.017  0.04507 * </w:t>
+      </w:r>
+    </w:p>
+    <w:p>
+      <w:r>
+        <w:rPr>
+          <w:highlight w:val="yellow"/>
+        </w:rPr>
+        <w:t>Day          -0.07609    0.02641 556.25237  -2.881  0.00412 **</w:t>
+      </w:r>
+    </w:p>
+    <w:p>
+      <w:r>
+        <w:t>model1         10 1586.361</w:t>
+      </w:r>
+    </w:p>
+    <w:p>
+      <w:r>
+        <w:t>modelquantity2  6 1596.824</w:t>
+      </w:r>
+    </w:p>
+    <w:p>
+      <w:r>
+        <w:t>Fixed effects:</w:t>
+      </w:r>
+    </w:p>
+    <w:p>
+      <w:r>
+        <w:t xml:space="preserve">               Estimate Std. Error       </w:t>
+      </w:r>
+      <w:proofErr w:type="spellStart"/>
+      <w:r>
+        <w:t>df</w:t>
+      </w:r>
+      <w:proofErr w:type="spellEnd"/>
+      <w:r>
+        <w:t xml:space="preserve"> t value </w:t>
+      </w:r>
+      <w:proofErr w:type="spellStart"/>
+      <w:r>
+        <w:t>Pr</w:t>
+      </w:r>
+      <w:proofErr w:type="spellEnd"/>
+      <w:r>
+        <w:t xml:space="preserve">(&gt;|t|)    </w:t>
+      </w:r>
+    </w:p>
+    <w:p>
+      <w:r>
+        <w:t xml:space="preserve">(Intercept)     0.06048    0.08388 41.47167   0.721  0.47494    </w:t>
+      </w:r>
+    </w:p>
     <w:p>
       <w:pPr>
         <w:rPr>
-          <w:b/>
-          <w:bCs/>
+          <w:highlight w:val="yellow"/>
         </w:rPr>
       </w:pPr>
-      <w:r>
-        <w:rPr>
-          <w:rFonts w:hint="eastAsia"/>
-          <w:b/>
-          <w:bCs/>
-        </w:rPr>
-        <w:t xml:space="preserve">Quality </w:t>
-      </w:r>
-    </w:p>
-    <w:p>
-      <w:r>
-        <w:t xml:space="preserve">              </w:t>
+      <w:proofErr w:type="spellStart"/>
+      <w:r>
+        <w:rPr>
+          <w:highlight w:val="yellow"/>
+        </w:rPr>
+        <w:t>ConditionChild</w:t>
+      </w:r>
+      <w:proofErr w:type="spellEnd"/>
+      <w:r>
+        <w:rPr>
+          <w:highlight w:val="yellow"/>
+        </w:rPr>
+        <w:t xml:space="preserve"> -0.67398    0.13768 44.52049  -4.895 1.33e-05 ***</w:t>
+      </w:r>
+    </w:p>
+    <w:p>
+      <w:proofErr w:type="spellStart"/>
+      <w:r>
+        <w:rPr>
+          <w:highlight w:val="yellow"/>
+        </w:rPr>
+        <w:t>GenderMale</w:t>
+      </w:r>
+      <w:proofErr w:type="spellEnd"/>
+      <w:r>
+        <w:rPr>
+          <w:highlight w:val="yellow"/>
+        </w:rPr>
+        <w:t xml:space="preserve">      0.39784    0.13238 42.77704   3.005  0.00442 **</w:t>
+      </w:r>
+      <w:r>
+        <w:t xml:space="preserve"> </w:t>
+      </w:r>
+    </w:p>
+    <w:p>
+      <w:proofErr w:type="spellStart"/>
+      <w:r>
+        <w:t>GenderNB</w:t>
+      </w:r>
+      <w:proofErr w:type="spellEnd"/>
+      <w:r>
+        <w:t xml:space="preserve">       -0.36788    0.40942 43.15250  -0.899  0.37388</w:t>
+      </w:r>
+    </w:p>
+    <w:p>
+      <w:r>
+        <w:t>modelquantity3  6 1621.972</w:t>
+      </w:r>
+    </w:p>
+    <w:p>
+      <w:r>
+        <w:t>Fixed effects:</w:t>
+      </w:r>
+    </w:p>
+    <w:p>
+      <w:r>
+        <w:t xml:space="preserve">                             Estimate Std. Error         </w:t>
       </w:r>
       <w:proofErr w:type="spellStart"/>
       <w:r>
@@ -1791,37 +2090,6 @@
       </w:r>
       <w:proofErr w:type="spellEnd"/>
       <w:r>
-        <w:t xml:space="preserve">      AIC</w:t>
-      </w:r>
-    </w:p>
-    <w:p>
-      <w:r>
-        <w:t>modelquality</w:t>
-      </w:r>
-      <w:proofErr w:type="gramStart"/>
-      <w:r>
-        <w:t>2  6</w:t>
-      </w:r>
-      <w:proofErr w:type="gramEnd"/>
-      <w:r>
-        <w:t xml:space="preserve"> 1638.063</w:t>
-      </w:r>
-    </w:p>
-    <w:p>
-      <w:r>
-        <w:t>Fixed effects:</w:t>
-      </w:r>
-    </w:p>
-    <w:p>
-      <w:r>
-        <w:t xml:space="preserve">               Estimate Std. Error       </w:t>
-      </w:r>
-      <w:proofErr w:type="spellStart"/>
-      <w:r>
-        <w:t>df</w:t>
-      </w:r>
-      <w:proofErr w:type="spellEnd"/>
-      <w:r>
         <w:t xml:space="preserve"> t value </w:t>
       </w:r>
       <w:proofErr w:type="spellStart"/>
@@ -1830,232 +2098,12 @@
       </w:r>
       <w:proofErr w:type="spellEnd"/>
       <w:r>
-        <w:t xml:space="preserve">(&gt;|t|)    </w:t>
-      </w:r>
-    </w:p>
-    <w:p>
-      <w:r>
-        <w:t>(</w:t>
-      </w:r>
-      <w:proofErr w:type="gramStart"/>
-      <w:r>
-        <w:t xml:space="preserve">Intercept)   </w:t>
-      </w:r>
-      <w:proofErr w:type="gramEnd"/>
-      <w:r>
-        <w:t xml:space="preserve">  0.06048    0.08388 41.47167   0.721  0.47494    </w:t>
-      </w:r>
-    </w:p>
-    <w:p>
-      <w:pPr>
-        <w:rPr>
-          <w:highlight w:val="yellow"/>
-        </w:rPr>
-      </w:pPr>
-      <w:proofErr w:type="spellStart"/>
-      <w:r>
-        <w:rPr>
-          <w:highlight w:val="yellow"/>
-        </w:rPr>
-        <w:t>ConditionChild</w:t>
-      </w:r>
-      <w:proofErr w:type="spellEnd"/>
-      <w:r>
-        <w:rPr>
-          <w:highlight w:val="yellow"/>
-        </w:rPr>
-        <w:t xml:space="preserve"> -0.67398    0.13768 44.</w:t>
-      </w:r>
-      <w:proofErr w:type="gramStart"/>
-      <w:r>
-        <w:rPr>
-          <w:highlight w:val="yellow"/>
-        </w:rPr>
-        <w:t>52049  -</w:t>
-      </w:r>
-      <w:proofErr w:type="gramEnd"/>
-      <w:r>
-        <w:rPr>
-          <w:highlight w:val="yellow"/>
-        </w:rPr>
-        <w:t>4.895 1.33e-05 ***</w:t>
-      </w:r>
-    </w:p>
-    <w:p>
-      <w:proofErr w:type="spellStart"/>
-      <w:r>
-        <w:rPr>
-          <w:highlight w:val="yellow"/>
-        </w:rPr>
-        <w:t>GenderMale</w:t>
-      </w:r>
-      <w:proofErr w:type="spellEnd"/>
-      <w:r>
-        <w:rPr>
-          <w:highlight w:val="yellow"/>
-        </w:rPr>
-        <w:t xml:space="preserve">      0.39784    0.13238 42.77704   </w:t>
-      </w:r>
-      <w:proofErr w:type="gramStart"/>
-      <w:r>
-        <w:rPr>
-          <w:highlight w:val="yellow"/>
-        </w:rPr>
-        <w:t>3.005  0.00442</w:t>
-      </w:r>
-      <w:proofErr w:type="gramEnd"/>
-      <w:r>
-        <w:rPr>
-          <w:highlight w:val="yellow"/>
-        </w:rPr>
-        <w:t xml:space="preserve"> **</w:t>
-      </w:r>
-      <w:r>
-        <w:t xml:space="preserve"> </w:t>
-      </w:r>
-    </w:p>
-    <w:p>
-      <w:proofErr w:type="spellStart"/>
-      <w:r>
-        <w:t>GenderNB</w:t>
-      </w:r>
-      <w:proofErr w:type="spellEnd"/>
-      <w:r>
-        <w:t xml:space="preserve">       -0.36788    0.40942 43.</w:t>
-      </w:r>
-      <w:proofErr w:type="gramStart"/>
-      <w:r>
-        <w:t>15250  -</w:t>
-      </w:r>
-      <w:proofErr w:type="gramEnd"/>
-      <w:r>
-        <w:t xml:space="preserve">0.899  0.37388   </w:t>
-      </w:r>
-    </w:p>
-    <w:p>
-      <w:r>
-        <w:t>modelquality</w:t>
-      </w:r>
-      <w:proofErr w:type="gramStart"/>
-      <w:r>
-        <w:t>1  4</w:t>
-      </w:r>
-      <w:proofErr w:type="gramEnd"/>
-      <w:r>
-        <w:t xml:space="preserve"> 1648.391</w:t>
-      </w:r>
-    </w:p>
-    <w:p>
-      <w:r>
-        <w:t>Fixed effects:</w:t>
-      </w:r>
-    </w:p>
-    <w:p>
-      <w:r>
-        <w:t xml:space="preserve">             Estimate Std. Error        </w:t>
-      </w:r>
-      <w:proofErr w:type="spellStart"/>
-      <w:r>
-        <w:t>df</w:t>
-      </w:r>
-      <w:proofErr w:type="spellEnd"/>
-      <w:r>
-        <w:t xml:space="preserve"> t value </w:t>
-      </w:r>
-      <w:proofErr w:type="spellStart"/>
-      <w:r>
-        <w:t>Pr</w:t>
-      </w:r>
-      <w:proofErr w:type="spellEnd"/>
-      <w:r>
-        <w:t xml:space="preserve">(&gt;|t|)   </w:t>
-      </w:r>
-    </w:p>
-    <w:p>
-      <w:r>
-        <w:t>(</w:t>
-      </w:r>
-      <w:proofErr w:type="gramStart"/>
-      <w:r>
-        <w:t xml:space="preserve">Intercept)   </w:t>
-      </w:r>
-      <w:proofErr w:type="gramEnd"/>
-      <w:r>
-        <w:t xml:space="preserve">0.22001    0.10908 194.71185   2.017  0.04507 * </w:t>
-      </w:r>
-    </w:p>
-    <w:p>
-      <w:r>
-        <w:rPr>
-          <w:highlight w:val="yellow"/>
-        </w:rPr>
-        <w:t>Day          -0.07609    0.02641 556.</w:t>
-      </w:r>
-      <w:proofErr w:type="gramStart"/>
-      <w:r>
-        <w:rPr>
-          <w:highlight w:val="yellow"/>
-        </w:rPr>
-        <w:t>25237  -</w:t>
-      </w:r>
-      <w:proofErr w:type="gramEnd"/>
-      <w:r>
-        <w:rPr>
-          <w:highlight w:val="yellow"/>
-        </w:rPr>
-        <w:t>2.881  0.00412 **</w:t>
-      </w:r>
-    </w:p>
-    <w:p>
-      <w:r>
-        <w:t>modelquality</w:t>
-      </w:r>
-      <w:proofErr w:type="gramStart"/>
-      <w:r>
-        <w:t>3  6</w:t>
-      </w:r>
-      <w:proofErr w:type="gramEnd"/>
-      <w:r>
-        <w:t xml:space="preserve"> 1672.946</w:t>
-      </w:r>
-    </w:p>
-    <w:p>
-      <w:r>
-        <w:t>Fixed effects:</w:t>
-      </w:r>
-    </w:p>
-    <w:p>
-      <w:r>
-        <w:t xml:space="preserve">                             Estimate Std. Error         </w:t>
-      </w:r>
-      <w:proofErr w:type="spellStart"/>
-      <w:r>
-        <w:t>df</w:t>
-      </w:r>
-      <w:proofErr w:type="spellEnd"/>
-      <w:r>
-        <w:t xml:space="preserve"> t value </w:t>
-      </w:r>
-      <w:proofErr w:type="spellStart"/>
-      <w:r>
-        <w:t>Pr</w:t>
-      </w:r>
-      <w:proofErr w:type="spellEnd"/>
-      <w:r>
         <w:t xml:space="preserve">(&gt;|t|)  </w:t>
       </w:r>
     </w:p>
     <w:p>
       <w:r>
-        <w:t>(</w:t>
-      </w:r>
-      <w:proofErr w:type="gramStart"/>
-      <w:r>
-        <w:t xml:space="preserve">Intercept)   </w:t>
-      </w:r>
-      <w:proofErr w:type="gramEnd"/>
-      <w:r>
-        <w:t xml:space="preserve">             -0.2766104  0.5044799 45.4197274  -0.548   0.5862  </w:t>
+        <w:t xml:space="preserve">(Intercept)                -0.2766104  0.5044799 45.4197274  -0.548   0.5862  </w:t>
       </w:r>
     </w:p>
     <w:p>
@@ -2071,21 +2119,7 @@
         <w:rPr>
           <w:highlight w:val="yellow"/>
         </w:rPr>
-        <w:t xml:space="preserve">            </w:t>
-      </w:r>
-      <w:proofErr w:type="gramStart"/>
-      <w:r>
-        <w:rPr>
-          <w:highlight w:val="yellow"/>
-        </w:rPr>
-        <w:t>0.0185817  0.0078864</w:t>
-      </w:r>
-      <w:proofErr w:type="gramEnd"/>
-      <w:r>
-        <w:rPr>
-          <w:highlight w:val="yellow"/>
-        </w:rPr>
-        <w:t xml:space="preserve"> 41.6090187   2.356   0.0233 *</w:t>
+        <w:t xml:space="preserve">            0.0185817  0.0078864 41.6090187   2.356   0.0233 *</w:t>
       </w:r>
     </w:p>
     <w:p>
@@ -2095,15 +2129,7 @@
       </w:r>
       <w:proofErr w:type="spellEnd"/>
       <w:r>
-        <w:t xml:space="preserve">         </w:t>
-      </w:r>
-      <w:proofErr w:type="gramStart"/>
-      <w:r>
-        <w:t>0.0009243  0.0040498</w:t>
-      </w:r>
-      <w:proofErr w:type="gramEnd"/>
-      <w:r>
-        <w:t xml:space="preserve"> 43.6987269   0.228   0.8205  </w:t>
+        <w:t xml:space="preserve">         0.0009243  0.0040498 43.6987269   0.228   0.8205  </w:t>
       </w:r>
     </w:p>
     <w:p>
@@ -2113,379 +2139,7 @@
       </w:r>
       <w:proofErr w:type="spellEnd"/>
       <w:r>
-        <w:t xml:space="preserve"> -0.</w:t>
-      </w:r>
-      <w:proofErr w:type="gramStart"/>
-      <w:r>
-        <w:t>0002565  0.0002290</w:t>
-      </w:r>
-      <w:proofErr w:type="gramEnd"/>
-      <w:r>
-        <w:t xml:space="preserve"> 46.9525806  -1.120   0.2683  </w:t>
-      </w:r>
-    </w:p>
-    <w:p>
-      <w:r>
-        <w:t>model2        10 1672.950</w:t>
-      </w:r>
-    </w:p>
-    <w:p/>
-    <w:p/>
-    <w:p>
-      <w:r>
-        <w:rPr>
-          <w:rFonts w:hint="eastAsia"/>
-        </w:rPr>
-        <w:lastRenderedPageBreak/>
-        <w:t>Quantity</w:t>
-      </w:r>
-    </w:p>
-    <w:p>
-      <w:r>
-        <w:t xml:space="preserve">               </w:t>
-      </w:r>
-      <w:proofErr w:type="spellStart"/>
-      <w:r>
-        <w:t>df</w:t>
-      </w:r>
-      <w:proofErr w:type="spellEnd"/>
-      <w:r>
-        <w:t xml:space="preserve">      AIC</w:t>
-      </w:r>
-    </w:p>
-    <w:p>
-      <w:r>
-        <w:t>modelquantity</w:t>
-      </w:r>
-      <w:proofErr w:type="gramStart"/>
-      <w:r>
-        <w:t>1  4</w:t>
-      </w:r>
-      <w:proofErr w:type="gramEnd"/>
-      <w:r>
-        <w:t xml:space="preserve"> 1574.155</w:t>
-      </w:r>
-    </w:p>
-    <w:p>
-      <w:r>
-        <w:t>Fixed effects:</w:t>
-      </w:r>
-    </w:p>
-    <w:p>
-      <w:r>
-        <w:t xml:space="preserve">             Estimate Std. Error        </w:t>
-      </w:r>
-      <w:proofErr w:type="spellStart"/>
-      <w:r>
-        <w:t>df</w:t>
-      </w:r>
-      <w:proofErr w:type="spellEnd"/>
-      <w:r>
-        <w:t xml:space="preserve"> t value </w:t>
-      </w:r>
-      <w:proofErr w:type="spellStart"/>
-      <w:r>
-        <w:t>Pr</w:t>
-      </w:r>
-      <w:proofErr w:type="spellEnd"/>
-      <w:r>
-        <w:t xml:space="preserve">(&gt;|t|)   </w:t>
-      </w:r>
-    </w:p>
-    <w:p>
-      <w:r>
-        <w:t>(</w:t>
-      </w:r>
-      <w:proofErr w:type="gramStart"/>
-      <w:r>
-        <w:t xml:space="preserve">Intercept)   </w:t>
-      </w:r>
-      <w:proofErr w:type="gramEnd"/>
-      <w:r>
-        <w:t xml:space="preserve">0.22001    0.10908 194.71185   2.017  0.04507 * </w:t>
-      </w:r>
-    </w:p>
-    <w:p>
-      <w:r>
-        <w:rPr>
-          <w:highlight w:val="yellow"/>
-        </w:rPr>
-        <w:t>Day          -0.07609    0.02641 556.</w:t>
-      </w:r>
-      <w:proofErr w:type="gramStart"/>
-      <w:r>
-        <w:rPr>
-          <w:highlight w:val="yellow"/>
-        </w:rPr>
-        <w:t>25237  -</w:t>
-      </w:r>
-      <w:proofErr w:type="gramEnd"/>
-      <w:r>
-        <w:rPr>
-          <w:highlight w:val="yellow"/>
-        </w:rPr>
-        <w:t>2.881  0.00412 **</w:t>
-      </w:r>
-    </w:p>
-    <w:p>
-      <w:r>
-        <w:t>model1         10 1586.361</w:t>
-      </w:r>
-    </w:p>
-    <w:p>
-      <w:r>
-        <w:t>modelquantity</w:t>
-      </w:r>
-      <w:proofErr w:type="gramStart"/>
-      <w:r>
-        <w:t>2  6</w:t>
-      </w:r>
-      <w:proofErr w:type="gramEnd"/>
-      <w:r>
-        <w:t xml:space="preserve"> 1596.824</w:t>
-      </w:r>
-    </w:p>
-    <w:p>
-      <w:r>
-        <w:t>Fixed effects:</w:t>
-      </w:r>
-    </w:p>
-    <w:p>
-      <w:r>
-        <w:t xml:space="preserve">               Estimate Std. Error       </w:t>
-      </w:r>
-      <w:proofErr w:type="spellStart"/>
-      <w:r>
-        <w:t>df</w:t>
-      </w:r>
-      <w:proofErr w:type="spellEnd"/>
-      <w:r>
-        <w:t xml:space="preserve"> t value </w:t>
-      </w:r>
-      <w:proofErr w:type="spellStart"/>
-      <w:r>
-        <w:t>Pr</w:t>
-      </w:r>
-      <w:proofErr w:type="spellEnd"/>
-      <w:r>
-        <w:t xml:space="preserve">(&gt;|t|)    </w:t>
-      </w:r>
-    </w:p>
-    <w:p>
-      <w:r>
-        <w:t>(</w:t>
-      </w:r>
-      <w:proofErr w:type="gramStart"/>
-      <w:r>
-        <w:t xml:space="preserve">Intercept)   </w:t>
-      </w:r>
-      <w:proofErr w:type="gramEnd"/>
-      <w:r>
-        <w:t xml:space="preserve">  0.06048    0.08388 41.47167   0.721  0.47494    </w:t>
-      </w:r>
-    </w:p>
-    <w:p>
-      <w:pPr>
-        <w:rPr>
-          <w:highlight w:val="yellow"/>
-        </w:rPr>
-      </w:pPr>
-      <w:proofErr w:type="spellStart"/>
-      <w:r>
-        <w:rPr>
-          <w:highlight w:val="yellow"/>
-        </w:rPr>
-        <w:t>ConditionChild</w:t>
-      </w:r>
-      <w:proofErr w:type="spellEnd"/>
-      <w:r>
-        <w:rPr>
-          <w:highlight w:val="yellow"/>
-        </w:rPr>
-        <w:t xml:space="preserve"> -0.67398    0.13768 44.</w:t>
-      </w:r>
-      <w:proofErr w:type="gramStart"/>
-      <w:r>
-        <w:rPr>
-          <w:highlight w:val="yellow"/>
-        </w:rPr>
-        <w:t>52049  -</w:t>
-      </w:r>
-      <w:proofErr w:type="gramEnd"/>
-      <w:r>
-        <w:rPr>
-          <w:highlight w:val="yellow"/>
-        </w:rPr>
-        <w:t>4.895 1.33e-05 ***</w:t>
-      </w:r>
-    </w:p>
-    <w:p>
-      <w:proofErr w:type="spellStart"/>
-      <w:r>
-        <w:rPr>
-          <w:highlight w:val="yellow"/>
-        </w:rPr>
-        <w:t>GenderMale</w:t>
-      </w:r>
-      <w:proofErr w:type="spellEnd"/>
-      <w:r>
-        <w:rPr>
-          <w:highlight w:val="yellow"/>
-        </w:rPr>
-        <w:t xml:space="preserve">      0.39784    0.13238 42.77704   </w:t>
-      </w:r>
-      <w:proofErr w:type="gramStart"/>
-      <w:r>
-        <w:rPr>
-          <w:highlight w:val="yellow"/>
-        </w:rPr>
-        <w:t>3.005  0.00442</w:t>
-      </w:r>
-      <w:proofErr w:type="gramEnd"/>
-      <w:r>
-        <w:rPr>
-          <w:highlight w:val="yellow"/>
-        </w:rPr>
-        <w:t xml:space="preserve"> **</w:t>
-      </w:r>
-      <w:r>
-        <w:t xml:space="preserve"> </w:t>
-      </w:r>
-    </w:p>
-    <w:p>
-      <w:proofErr w:type="spellStart"/>
-      <w:r>
-        <w:t>GenderNB</w:t>
-      </w:r>
-      <w:proofErr w:type="spellEnd"/>
-      <w:r>
-        <w:t xml:space="preserve">       -0.36788    0.40942 43.</w:t>
-      </w:r>
-      <w:proofErr w:type="gramStart"/>
-      <w:r>
-        <w:t>15250  -</w:t>
-      </w:r>
-      <w:proofErr w:type="gramEnd"/>
-      <w:r>
-        <w:t>0.899  0.37388</w:t>
-      </w:r>
-    </w:p>
-    <w:p>
-      <w:r>
-        <w:t>modelquantity</w:t>
-      </w:r>
-      <w:proofErr w:type="gramStart"/>
-      <w:r>
-        <w:t>3  6</w:t>
-      </w:r>
-      <w:proofErr w:type="gramEnd"/>
-      <w:r>
-        <w:t xml:space="preserve"> 1621.972</w:t>
-      </w:r>
-    </w:p>
-    <w:p>
-      <w:r>
-        <w:t>Fixed effects:</w:t>
-      </w:r>
-    </w:p>
-    <w:p>
-      <w:r>
-        <w:t xml:space="preserve">                             Estimate Std. Error         </w:t>
-      </w:r>
-      <w:proofErr w:type="spellStart"/>
-      <w:r>
-        <w:t>df</w:t>
-      </w:r>
-      <w:proofErr w:type="spellEnd"/>
-      <w:r>
-        <w:t xml:space="preserve"> t value </w:t>
-      </w:r>
-      <w:proofErr w:type="spellStart"/>
-      <w:r>
-        <w:t>Pr</w:t>
-      </w:r>
-      <w:proofErr w:type="spellEnd"/>
-      <w:r>
-        <w:t xml:space="preserve">(&gt;|t|)  </w:t>
-      </w:r>
-    </w:p>
-    <w:p>
-      <w:r>
-        <w:t>(</w:t>
-      </w:r>
-      <w:proofErr w:type="gramStart"/>
-      <w:r>
-        <w:t xml:space="preserve">Intercept)   </w:t>
-      </w:r>
-      <w:proofErr w:type="gramEnd"/>
-      <w:r>
-        <w:t xml:space="preserve">             -0.2766104  0.5044799 45.4197274  -0.548   0.5862  </w:t>
-      </w:r>
-    </w:p>
-    <w:p>
-      <w:proofErr w:type="spellStart"/>
-      <w:r>
-        <w:rPr>
-          <w:highlight w:val="yellow"/>
-        </w:rPr>
-        <w:t>Grip_Strength_kg</w:t>
-      </w:r>
-      <w:proofErr w:type="spellEnd"/>
-      <w:r>
-        <w:rPr>
-          <w:highlight w:val="yellow"/>
-        </w:rPr>
-        <w:t xml:space="preserve">            </w:t>
-      </w:r>
-      <w:proofErr w:type="gramStart"/>
-      <w:r>
-        <w:rPr>
-          <w:highlight w:val="yellow"/>
-        </w:rPr>
-        <w:t>0.0185817  0.0078864</w:t>
-      </w:r>
-      <w:proofErr w:type="gramEnd"/>
-      <w:r>
-        <w:rPr>
-          <w:highlight w:val="yellow"/>
-        </w:rPr>
-        <w:t xml:space="preserve"> 41.6090187   2.356   0.0233 *</w:t>
-      </w:r>
-    </w:p>
-    <w:p>
-      <w:proofErr w:type="spellStart"/>
-      <w:r>
-        <w:t>MRT_Percent_Correct</w:t>
-      </w:r>
-      <w:proofErr w:type="spellEnd"/>
-      <w:r>
-        <w:t xml:space="preserve">         </w:t>
-      </w:r>
-      <w:proofErr w:type="gramStart"/>
-      <w:r>
-        <w:t>0.0009243  0.0040498</w:t>
-      </w:r>
-      <w:proofErr w:type="gramEnd"/>
-      <w:r>
-        <w:t xml:space="preserve"> 43.6987269   0.228   0.8205  </w:t>
-      </w:r>
-    </w:p>
-    <w:p>
-      <w:proofErr w:type="spellStart"/>
-      <w:r>
-        <w:t>Fitts_movement_time_avg_ms</w:t>
-      </w:r>
-      <w:proofErr w:type="spellEnd"/>
-      <w:r>
-        <w:t xml:space="preserve"> -0.</w:t>
-      </w:r>
-      <w:proofErr w:type="gramStart"/>
-      <w:r>
-        <w:t>0002565  0.0002290</w:t>
-      </w:r>
-      <w:proofErr w:type="gramEnd"/>
-      <w:r>
-        <w:t xml:space="preserve"> 46.9525806  -1.120   0.2683  </w:t>
+        <w:t xml:space="preserve"> -0.0002565  0.0002290 46.9525806  -1.120   0.2683  </w:t>
       </w:r>
     </w:p>
     <w:p/>
@@ -2497,312 +2151,438 @@
         <w:rPr>
           <w:rFonts w:hint="eastAsia"/>
         </w:rPr>
+        <w:t>Economy</w:t>
+      </w:r>
+    </w:p>
+    <w:p>
+      <w:r>
+        <w:t xml:space="preserve">              </w:t>
+      </w:r>
+      <w:proofErr w:type="spellStart"/>
+      <w:r>
+        <w:t>df</w:t>
+      </w:r>
+      <w:proofErr w:type="spellEnd"/>
+      <w:r>
+        <w:t xml:space="preserve">      AIC</w:t>
+      </w:r>
+    </w:p>
+    <w:p>
+      <w:r>
+        <w:t>modelEconomy2  6 1503.402</w:t>
+      </w:r>
+    </w:p>
+    <w:p>
+      <w:r>
+        <w:t>Fixed effects:</w:t>
+      </w:r>
+    </w:p>
+    <w:p>
+      <w:r>
+        <w:t xml:space="preserve">               Estimate Std. Error       </w:t>
+      </w:r>
+      <w:proofErr w:type="spellStart"/>
+      <w:r>
+        <w:t>df</w:t>
+      </w:r>
+      <w:proofErr w:type="spellEnd"/>
+      <w:r>
+        <w:t xml:space="preserve"> t value </w:t>
+      </w:r>
+      <w:proofErr w:type="spellStart"/>
+      <w:r>
+        <w:t>Pr</w:t>
+      </w:r>
+      <w:proofErr w:type="spellEnd"/>
+      <w:r>
+        <w:t xml:space="preserve">(&gt;|t|)    </w:t>
+      </w:r>
+    </w:p>
+    <w:p>
+      <w:r>
+        <w:t xml:space="preserve">(Intercept)    -0.29945    0.09409 40.75421  -3.182  0.00279 ** </w:t>
+      </w:r>
+    </w:p>
+    <w:p>
+      <w:proofErr w:type="spellStart"/>
+      <w:r>
+        <w:rPr>
+          <w:highlight w:val="yellow"/>
+        </w:rPr>
+        <w:t>ConditionChild</w:t>
+      </w:r>
+      <w:proofErr w:type="spellEnd"/>
+      <w:r>
+        <w:rPr>
+          <w:highlight w:val="yellow"/>
+        </w:rPr>
+        <w:t xml:space="preserve">  1.00958    0.15338 42.65034   6.582 5.39e-08 ***</w:t>
+      </w:r>
+    </w:p>
+    <w:p>
+      <w:proofErr w:type="spellStart"/>
+      <w:r>
+        <w:t>GenderMale</w:t>
+      </w:r>
+      <w:proofErr w:type="spellEnd"/>
+      <w:r>
+        <w:t xml:space="preserve">     -0.14762    0.14804 41.60514  -0.997  0.32446    </w:t>
+      </w:r>
+    </w:p>
+    <w:p>
+      <w:proofErr w:type="spellStart"/>
+      <w:r>
+        <w:t>GenderNB</w:t>
+      </w:r>
+      <w:proofErr w:type="spellEnd"/>
+      <w:r>
+        <w:t xml:space="preserve">       -0.03233    0.45758 41.68276  -0.071  0.94402    </w:t>
+      </w:r>
+    </w:p>
+    <w:p>
+      <w:r>
+        <w:t>modelEconomy1  4 1526.372</w:t>
+      </w:r>
+    </w:p>
+    <w:p>
+      <w:r>
+        <w:t>Fixed effects:</w:t>
+      </w:r>
+    </w:p>
+    <w:p>
+      <w:r>
+        <w:t xml:space="preserve">             Estimate Std. Error        </w:t>
+      </w:r>
+      <w:proofErr w:type="spellStart"/>
+      <w:r>
+        <w:t>df</w:t>
+      </w:r>
+      <w:proofErr w:type="spellEnd"/>
+      <w:r>
+        <w:t xml:space="preserve"> t value </w:t>
+      </w:r>
+      <w:proofErr w:type="spellStart"/>
+      <w:r>
+        <w:t>Pr</w:t>
+      </w:r>
+      <w:proofErr w:type="spellEnd"/>
+      <w:r>
+        <w:t xml:space="preserve">(&gt;|t|)   </w:t>
+      </w:r>
+    </w:p>
+    <w:p>
+      <w:r>
+        <w:t xml:space="preserve">(Intercept)   0.20318    0.11788 104.80958   1.724  0.08774 . </w:t>
+      </w:r>
+    </w:p>
+    <w:p>
+      <w:r>
+        <w:rPr>
+          <w:highlight w:val="yellow"/>
+        </w:rPr>
+        <w:t>Day          -0.06844    0.02320 553.95709  -2.950  0.00331 **</w:t>
+      </w:r>
+    </w:p>
+    <w:p>
+      <w:r>
+        <w:t>model3        10 1537.553</w:t>
+      </w:r>
+    </w:p>
+    <w:p>
+      <w:r>
+        <w:t>modelEconomy3  6 1545.420</w:t>
+      </w:r>
+    </w:p>
+    <w:p>
+      <w:r>
+        <w:t>Fixed effects:</w:t>
+      </w:r>
+    </w:p>
+    <w:p>
+      <w:r>
+        <w:t xml:space="preserve">                             Estimate Std. Error         </w:t>
+      </w:r>
+      <w:proofErr w:type="spellStart"/>
+      <w:r>
+        <w:t>df</w:t>
+      </w:r>
+      <w:proofErr w:type="spellEnd"/>
+      <w:r>
+        <w:t xml:space="preserve"> t value </w:t>
+      </w:r>
+      <w:proofErr w:type="spellStart"/>
+      <w:r>
+        <w:t>Pr</w:t>
+      </w:r>
+      <w:proofErr w:type="spellEnd"/>
+      <w:r>
+        <w:t xml:space="preserve">(&gt;|t|)  </w:t>
+      </w:r>
+    </w:p>
+    <w:p>
+      <w:r>
+        <w:t xml:space="preserve">(Intercept)                 0.5289605  0.6084382 42.2332396   0.869   0.3896  </w:t>
+      </w:r>
+    </w:p>
+    <w:p>
+      <w:proofErr w:type="spellStart"/>
+      <w:r>
+        <w:t>Grip_Strength_kg</w:t>
+      </w:r>
+      <w:proofErr w:type="spellEnd"/>
+      <w:r>
+        <w:t xml:space="preserve">           -0.0074090  0.0096123 40.2979199  -0.771   0.4453  </w:t>
+      </w:r>
+    </w:p>
+    <w:p>
+      <w:proofErr w:type="spellStart"/>
+      <w:r>
+        <w:rPr>
+          <w:highlight w:val="yellow"/>
+        </w:rPr>
+        <w:t>MRT_Percent_Correct</w:t>
+      </w:r>
+      <w:proofErr w:type="spellEnd"/>
+      <w:r>
+        <w:rPr>
+          <w:highlight w:val="yellow"/>
+        </w:rPr>
+        <w:t xml:space="preserve">        -0.0094717  0.0049071 41.3496477  -1.930   0.0605 .</w:t>
+      </w:r>
+    </w:p>
+    <w:p>
+      <w:proofErr w:type="spellStart"/>
+      <w:r>
+        <w:t>Fitts_movement_time_avg_ms</w:t>
+      </w:r>
+      <w:proofErr w:type="spellEnd"/>
+      <w:r>
+        <w:t xml:space="preserve">  0.0003663  0.0002751 43.0256482   1.332   0.1899  </w:t>
+      </w:r>
+    </w:p>
+    <w:p/>
+    <w:p/>
+    <w:p/>
+    <w:p/>
+    <w:p>
+      <w:pPr>
+        <w:rPr>
+          <w:sz w:val="40"/>
+          <w:szCs w:val="40"/>
+        </w:rPr>
+      </w:pPr>
+      <w:r>
+        <w:rPr>
+          <w:rFonts w:hint="eastAsia"/>
+          <w:sz w:val="40"/>
+          <w:szCs w:val="40"/>
+        </w:rPr>
+        <w:t>Big five</w:t>
+      </w:r>
+    </w:p>
+    <w:p>
+      <w:r>
+        <w:rPr>
+          <w:rFonts w:hint="eastAsia"/>
+        </w:rPr>
+        <w:t>QUANTITY</w:t>
+      </w:r>
+    </w:p>
+    <w:p>
+      <w:r>
+        <w:t>Fixed effects:</w:t>
+      </w:r>
+    </w:p>
+    <w:p>
+      <w:r>
+        <w:t xml:space="preserve">            Estimate Std. Error       </w:t>
+      </w:r>
+      <w:proofErr w:type="spellStart"/>
+      <w:r>
+        <w:t>df</w:t>
+      </w:r>
+      <w:proofErr w:type="spellEnd"/>
+      <w:r>
+        <w:t xml:space="preserve"> t value </w:t>
+      </w:r>
+      <w:proofErr w:type="spellStart"/>
+      <w:r>
+        <w:t>Pr</w:t>
+      </w:r>
+      <w:proofErr w:type="spellEnd"/>
+      <w:r>
+        <w:t xml:space="preserve">(&gt;|t|)   </w:t>
+      </w:r>
+    </w:p>
+    <w:p>
+      <w:r>
+        <w:t xml:space="preserve">(Intercept)  2.01729    0.98040 39.22744   2.058  0.04632 * </w:t>
+      </w:r>
+    </w:p>
+    <w:p>
+      <w:r>
+        <w:rPr>
+          <w:highlight w:val="yellow"/>
+        </w:rPr>
+        <w:t>BFI_O       -0.50323    0.14388 38.04564  -3.498  0.00121 **</w:t>
+      </w:r>
+    </w:p>
+    <w:p>
+      <w:r>
+        <w:t xml:space="preserve">BFI_C        0.06678    0.12512 37.94741   0.534  0.59663   </w:t>
+      </w:r>
+    </w:p>
+    <w:p>
+      <w:r>
+        <w:rPr>
+          <w:highlight w:val="yellow"/>
+        </w:rPr>
+        <w:t>BFI_A       -0.31086    0.14628 37.99111  -2.125  0.04014 *</w:t>
+      </w:r>
+      <w:r>
+        <w:t xml:space="preserve"> </w:t>
+      </w:r>
+    </w:p>
+    <w:p>
+      <w:r>
+        <w:t xml:space="preserve">BFI_E        0.11376    0.09691 37.95894   1.174  0.24778   </w:t>
+      </w:r>
+    </w:p>
+    <w:p>
+      <w:r>
+        <w:rPr>
+          <w:highlight w:val="yellow"/>
+        </w:rPr>
+        <w:t>BFI_N        0.21257    0.10289 37.75302   2.066  0.04573 *</w:t>
+      </w:r>
+    </w:p>
+    <w:p/>
+    <w:p>
+      <w:r>
+        <w:rPr>
+          <w:rFonts w:hint="eastAsia"/>
+        </w:rPr>
+        <w:t>QUALITY</w:t>
+      </w:r>
+    </w:p>
+    <w:p>
+      <w:r>
+        <w:t>Fixed effects:</w:t>
+      </w:r>
+    </w:p>
+    <w:p>
+      <w:r>
+        <w:t xml:space="preserve">             Estimate Std. Error        </w:t>
+      </w:r>
+      <w:proofErr w:type="spellStart"/>
+      <w:r>
+        <w:t>df</w:t>
+      </w:r>
+      <w:proofErr w:type="spellEnd"/>
+      <w:r>
+        <w:t xml:space="preserve"> t value </w:t>
+      </w:r>
+      <w:proofErr w:type="spellStart"/>
+      <w:r>
+        <w:t>Pr</w:t>
+      </w:r>
+      <w:proofErr w:type="spellEnd"/>
+      <w:r>
+        <w:t>(&gt;|t|)</w:t>
+      </w:r>
+    </w:p>
+    <w:p>
+      <w:r>
+        <w:t>(Intercept)  0.976882   0.976172 40.809205   1.001    0.323</w:t>
+      </w:r>
+    </w:p>
+    <w:p>
+      <w:r>
+        <w:t>BFI_O       -0.020635   0.143148 39.469217  -0.144    0.886</w:t>
+      </w:r>
+    </w:p>
+    <w:p>
+      <w:r>
+        <w:t>BFI_C       -0.072789   0.124473 39.365485  -0.585    0.562</w:t>
+      </w:r>
+    </w:p>
+    <w:p>
+      <w:r>
+        <w:t>BFI_A       -0.144334   0.145526 39.411667  -0.992    0.327</w:t>
+      </w:r>
+    </w:p>
+    <w:p>
+      <w:r>
+        <w:t>BFI_E       -0.004963   0.096414 39.374197  -0.051    0.959</w:t>
+      </w:r>
+    </w:p>
+    <w:p>
+      <w:r>
+        <w:t>BFI_N       -0.022554   0.102341 39.147404  -0.220    0.827</w:t>
+      </w:r>
+    </w:p>
+    <w:p/>
+    <w:p>
+      <w:r>
+        <w:rPr>
+          <w:rFonts w:hint="eastAsia"/>
+        </w:rPr>
+        <w:t>Economy</w:t>
+      </w:r>
+    </w:p>
+    <w:p>
+      <w:r>
+        <w:t>Fixed effects:</w:t>
+      </w:r>
+    </w:p>
+    <w:p>
+      <w:r>
+        <w:t xml:space="preserve">             Estimate Std. Error        </w:t>
+      </w:r>
+      <w:proofErr w:type="spellStart"/>
+      <w:r>
+        <w:t>df</w:t>
+      </w:r>
+      <w:proofErr w:type="spellEnd"/>
+      <w:r>
+        <w:t xml:space="preserve"> t value </w:t>
+      </w:r>
+      <w:proofErr w:type="spellStart"/>
+      <w:r>
+        <w:t>Pr</w:t>
+      </w:r>
+      <w:proofErr w:type="spellEnd"/>
+      <w:r>
+        <w:t xml:space="preserve">(&gt;|t|)  </w:t>
+      </w:r>
+    </w:p>
+    <w:p>
+      <w:r>
         <w:lastRenderedPageBreak/>
-        <w:t>Economy</w:t>
-      </w:r>
-    </w:p>
-    <w:p>
-      <w:r>
-        <w:t xml:space="preserve">              </w:t>
-      </w:r>
-      <w:proofErr w:type="spellStart"/>
-      <w:r>
-        <w:t>df</w:t>
-      </w:r>
-      <w:proofErr w:type="spellEnd"/>
-      <w:r>
-        <w:t xml:space="preserve">      AIC</w:t>
-      </w:r>
-    </w:p>
-    <w:p>
-      <w:r>
-        <w:t>modelEconomy</w:t>
-      </w:r>
-      <w:proofErr w:type="gramStart"/>
-      <w:r>
-        <w:t>2  6</w:t>
-      </w:r>
-      <w:proofErr w:type="gramEnd"/>
-      <w:r>
-        <w:t xml:space="preserve"> 1503.402</w:t>
-      </w:r>
-    </w:p>
-    <w:p>
-      <w:r>
-        <w:t>Fixed effects:</w:t>
-      </w:r>
-    </w:p>
-    <w:p>
-      <w:r>
-        <w:t xml:space="preserve">               Estimate Std. Error       </w:t>
-      </w:r>
-      <w:proofErr w:type="spellStart"/>
-      <w:r>
-        <w:t>df</w:t>
-      </w:r>
-      <w:proofErr w:type="spellEnd"/>
-      <w:r>
-        <w:t xml:space="preserve"> t value </w:t>
-      </w:r>
-      <w:proofErr w:type="spellStart"/>
-      <w:r>
-        <w:t>Pr</w:t>
-      </w:r>
-      <w:proofErr w:type="spellEnd"/>
-      <w:r>
-        <w:t xml:space="preserve">(&gt;|t|)    </w:t>
-      </w:r>
-    </w:p>
-    <w:p>
-      <w:r>
-        <w:t>(</w:t>
-      </w:r>
-      <w:proofErr w:type="gramStart"/>
-      <w:r>
-        <w:t xml:space="preserve">Intercept)   </w:t>
-      </w:r>
-      <w:proofErr w:type="gramEnd"/>
-      <w:r>
-        <w:t xml:space="preserve"> -0.29945    0.09409 40.75421  -3.182  0.00279 ** </w:t>
-      </w:r>
-    </w:p>
-    <w:p>
-      <w:proofErr w:type="spellStart"/>
-      <w:proofErr w:type="gramStart"/>
-      <w:r>
-        <w:rPr>
-          <w:highlight w:val="yellow"/>
-        </w:rPr>
-        <w:t>ConditionChild</w:t>
-      </w:r>
-      <w:proofErr w:type="spellEnd"/>
-      <w:r>
-        <w:rPr>
-          <w:highlight w:val="yellow"/>
-        </w:rPr>
-        <w:t xml:space="preserve">  1.00958</w:t>
-      </w:r>
-      <w:proofErr w:type="gramEnd"/>
-      <w:r>
-        <w:rPr>
-          <w:highlight w:val="yellow"/>
-        </w:rPr>
-        <w:t xml:space="preserve">    0.15338 42.65034   6.582 5.39e-08 ***</w:t>
-      </w:r>
-    </w:p>
-    <w:p>
-      <w:proofErr w:type="spellStart"/>
-      <w:r>
-        <w:t>GenderMale</w:t>
-      </w:r>
-      <w:proofErr w:type="spellEnd"/>
-      <w:r>
-        <w:t xml:space="preserve">     -0.14762    0.14804 41.</w:t>
-      </w:r>
-      <w:proofErr w:type="gramStart"/>
-      <w:r>
-        <w:t>60514  -</w:t>
-      </w:r>
-      <w:proofErr w:type="gramEnd"/>
-      <w:r>
-        <w:t xml:space="preserve">0.997  0.32446    </w:t>
-      </w:r>
-    </w:p>
-    <w:p>
-      <w:proofErr w:type="spellStart"/>
-      <w:r>
-        <w:t>GenderNB</w:t>
-      </w:r>
-      <w:proofErr w:type="spellEnd"/>
-      <w:r>
-        <w:t xml:space="preserve">       -0.03233    0.45758 41.</w:t>
-      </w:r>
-      <w:proofErr w:type="gramStart"/>
-      <w:r>
-        <w:t>68276  -</w:t>
-      </w:r>
-      <w:proofErr w:type="gramEnd"/>
-      <w:r>
-        <w:t xml:space="preserve">0.071  0.94402    </w:t>
-      </w:r>
-    </w:p>
-    <w:p>
-      <w:r>
-        <w:t>modelEconomy</w:t>
-      </w:r>
-      <w:proofErr w:type="gramStart"/>
-      <w:r>
-        <w:t>1  4</w:t>
-      </w:r>
-      <w:proofErr w:type="gramEnd"/>
-      <w:r>
-        <w:t xml:space="preserve"> 1526.372</w:t>
-      </w:r>
-    </w:p>
-    <w:p>
-      <w:r>
-        <w:t>Fixed effects:</w:t>
-      </w:r>
-    </w:p>
-    <w:p>
-      <w:r>
-        <w:t xml:space="preserve">             Estimate Std. Error        </w:t>
-      </w:r>
-      <w:proofErr w:type="spellStart"/>
-      <w:r>
-        <w:t>df</w:t>
-      </w:r>
-      <w:proofErr w:type="spellEnd"/>
-      <w:r>
-        <w:t xml:space="preserve"> t value </w:t>
-      </w:r>
-      <w:proofErr w:type="spellStart"/>
-      <w:r>
-        <w:t>Pr</w:t>
-      </w:r>
-      <w:proofErr w:type="spellEnd"/>
-      <w:r>
-        <w:t xml:space="preserve">(&gt;|t|)   </w:t>
-      </w:r>
-    </w:p>
-    <w:p>
-      <w:r>
-        <w:t>(</w:t>
-      </w:r>
-      <w:proofErr w:type="gramStart"/>
-      <w:r>
-        <w:t xml:space="preserve">Intercept)   </w:t>
-      </w:r>
-      <w:proofErr w:type="gramEnd"/>
-      <w:r>
-        <w:t xml:space="preserve">0.20318    0.11788 104.80958   1.724  0.08774 . </w:t>
-      </w:r>
-    </w:p>
-    <w:p>
-      <w:r>
-        <w:rPr>
-          <w:highlight w:val="yellow"/>
-        </w:rPr>
-        <w:t>Day          -0.06844    0.02320 553.</w:t>
-      </w:r>
-      <w:proofErr w:type="gramStart"/>
-      <w:r>
-        <w:rPr>
-          <w:highlight w:val="yellow"/>
-        </w:rPr>
-        <w:t>95709  -</w:t>
-      </w:r>
-      <w:proofErr w:type="gramEnd"/>
-      <w:r>
-        <w:rPr>
-          <w:highlight w:val="yellow"/>
-        </w:rPr>
-        <w:t>2.950  0.00331 **</w:t>
-      </w:r>
-    </w:p>
-    <w:p>
-      <w:r>
-        <w:t>model3        10 1537.553</w:t>
-      </w:r>
-    </w:p>
-    <w:p>
-      <w:r>
-        <w:t>modelEconomy</w:t>
-      </w:r>
-      <w:proofErr w:type="gramStart"/>
-      <w:r>
-        <w:t>3  6</w:t>
-      </w:r>
-      <w:proofErr w:type="gramEnd"/>
-      <w:r>
-        <w:t xml:space="preserve"> 1545.420</w:t>
-      </w:r>
-    </w:p>
-    <w:p>
-      <w:r>
-        <w:t>Fixed effects:</w:t>
-      </w:r>
-    </w:p>
-    <w:p>
-      <w:r>
-        <w:t xml:space="preserve">                             Estimate Std. Error         </w:t>
-      </w:r>
-      <w:proofErr w:type="spellStart"/>
-      <w:r>
-        <w:t>df</w:t>
-      </w:r>
-      <w:proofErr w:type="spellEnd"/>
-      <w:r>
-        <w:t xml:space="preserve"> t value </w:t>
-      </w:r>
-      <w:proofErr w:type="spellStart"/>
-      <w:r>
-        <w:t>Pr</w:t>
-      </w:r>
-      <w:proofErr w:type="spellEnd"/>
-      <w:r>
-        <w:t xml:space="preserve">(&gt;|t|)  </w:t>
-      </w:r>
-    </w:p>
-    <w:p>
-      <w:r>
-        <w:t>(</w:t>
-      </w:r>
-      <w:proofErr w:type="gramStart"/>
-      <w:r>
-        <w:t xml:space="preserve">Intercept)   </w:t>
-      </w:r>
-      <w:proofErr w:type="gramEnd"/>
-      <w:r>
-        <w:t xml:space="preserve">              0.5289605  0.6084382 42.2332396   0.869   0.3896  </w:t>
-      </w:r>
-    </w:p>
-    <w:p>
-      <w:proofErr w:type="spellStart"/>
-      <w:r>
-        <w:t>Grip_Strength_kg</w:t>
-      </w:r>
-      <w:proofErr w:type="spellEnd"/>
-      <w:r>
-        <w:t xml:space="preserve">           -0.</w:t>
-      </w:r>
-      <w:proofErr w:type="gramStart"/>
-      <w:r>
-        <w:t>0074090  0.0096123</w:t>
-      </w:r>
-      <w:proofErr w:type="gramEnd"/>
-      <w:r>
-        <w:t xml:space="preserve"> 40.2979199  -0.771   0.4453  </w:t>
-      </w:r>
-    </w:p>
-    <w:p>
-      <w:proofErr w:type="spellStart"/>
-      <w:r>
-        <w:rPr>
-          <w:highlight w:val="yellow"/>
-        </w:rPr>
-        <w:t>MRT_Percent_Correct</w:t>
-      </w:r>
-      <w:proofErr w:type="spellEnd"/>
-      <w:r>
-        <w:rPr>
-          <w:highlight w:val="yellow"/>
-        </w:rPr>
-        <w:t xml:space="preserve">        -0.</w:t>
-      </w:r>
-      <w:proofErr w:type="gramStart"/>
-      <w:r>
-        <w:rPr>
-          <w:highlight w:val="yellow"/>
-        </w:rPr>
-        <w:t>0094717  0.0049071</w:t>
-      </w:r>
-      <w:proofErr w:type="gramEnd"/>
-      <w:r>
-        <w:rPr>
-          <w:highlight w:val="yellow"/>
-        </w:rPr>
-        <w:t xml:space="preserve"> 41.3496477  -1.930   0.0605 .</w:t>
+        <w:t xml:space="preserve">(Intercept) -1.197515   1.157533 39.541991  -1.035   0.3072  </w:t>
+      </w:r>
+    </w:p>
+    <w:p>
+      <w:r>
+        <w:rPr>
+          <w:highlight w:val="yellow"/>
+        </w:rPr>
+        <w:t>BFI_O        0.390919   0.170402 38.794588   2.294   0.0273 *</w:t>
+      </w:r>
+    </w:p>
+    <w:p>
+      <w:r>
+        <w:t xml:space="preserve">BFI_C        0.200734   0.148226 38.716481   1.354   0.1835  </w:t>
+      </w:r>
+    </w:p>
+    <w:p>
+      <w:r>
+        <w:t xml:space="preserve">BFI_A       -0.194597   0.173268 38.751396  -1.123   0.2683  </w:t>
+      </w:r>
+    </w:p>
+    <w:p>
+      <w:r>
+        <w:t xml:space="preserve">BFI_E        0.007606   0.114805 38.733212   0.066   0.9475  </w:t>
       </w:r>
     </w:p>
     <w:p>
@@ -2811,30 +2591,9 @@
           <w:rFonts w:hint="eastAsia"/>
         </w:rPr>
       </w:pPr>
-      <w:proofErr w:type="spellStart"/>
-      <w:r>
-        <w:t>Fitts_movement_time_avg_</w:t>
-      </w:r>
-      <w:proofErr w:type="gramStart"/>
-      <w:r>
-        <w:t>ms</w:t>
-      </w:r>
-      <w:proofErr w:type="spellEnd"/>
-      <w:r>
-        <w:t xml:space="preserve">  0.0003663</w:t>
-      </w:r>
-      <w:proofErr w:type="gramEnd"/>
-      <w:r>
-        <w:t xml:space="preserve">  0.0002751 43.0256482   1.332   0.1899  </w:t>
-      </w:r>
-    </w:p>
-    <w:p/>
-    <w:p>
-      <w:pPr>
-        <w:rPr>
-          <w:rFonts w:hint="eastAsia"/>
-        </w:rPr>
-      </w:pPr>
+      <w:r>
+        <w:t xml:space="preserve">BFI_N       -0.106412   0.121951 38.588458  -0.873   0.3883  </w:t>
+      </w:r>
     </w:p>
     <w:sectPr>
       <w:pgSz w:w="12240" w:h="15840"/>

</xml_diff>